<commit_message>
Update ST2334 with extra info and format
</commit_message>
<xml_diff>
--- a/ST2334 Midterm Cheatsheet/ST2334 Midterm Cheatsheet (TarinPairor).docx
+++ b/ST2334 Midterm Cheatsheet/ST2334 Midterm Cheatsheet (TarinPairor).docx
@@ -4,7 +4,7 @@
   <w:body>
     <w:p>
       <w:pPr>
-        <w:spacing w:before="100" w:beforeAutospacing="1" w:after="100" w:afterAutospacing="1"/>
+        <w:spacing w:before="120"/>
         <w:outlineLvl w:val="0"/>
         <w:rPr>
           <w:rFonts w:ascii="Times New Roman" w:eastAsia="Times New Roman" w:hAnsi="Times New Roman" w:cs="Times New Roman"/>
@@ -31,7 +31,7 @@
     </w:p>
     <w:p>
       <w:pPr>
-        <w:spacing w:before="100" w:beforeAutospacing="1" w:after="100" w:afterAutospacing="1"/>
+        <w:spacing w:before="120"/>
         <w:rPr>
           <w:rFonts w:ascii="Times New Roman" w:eastAsia="Times New Roman" w:hAnsi="Times New Roman" w:cs="Times New Roman"/>
           <w:kern w:val="0"/>
@@ -96,7 +96,7 @@
     </w:p>
     <w:p>
       <w:pPr>
-        <w:spacing w:before="100" w:beforeAutospacing="1" w:after="100" w:afterAutospacing="1"/>
+        <w:spacing w:before="120"/>
         <w:rPr>
           <w:rFonts w:ascii="Times New Roman" w:eastAsia="Times New Roman" w:hAnsi="Times New Roman" w:cs="Times New Roman"/>
           <w:kern w:val="0"/>
@@ -491,7 +491,7 @@
     </w:p>
     <w:p>
       <w:pPr>
-        <w:spacing w:before="100" w:beforeAutospacing="1" w:after="100" w:afterAutospacing="1"/>
+        <w:spacing w:before="120"/>
         <w:rPr>
           <w:rFonts w:ascii="Times New Roman" w:eastAsia="Times New Roman" w:hAnsi="Times New Roman" w:cs="Times New Roman"/>
           <w:kern w:val="0"/>
@@ -941,46 +941,13 @@
             <w:lang w:eastAsia="en-GB"/>
             <w14:ligatures w14:val="none"/>
           </w:rPr>
-          <m:t>,i=1,2,3,</m:t>
-        </m:r>
-        <m:r>
-          <w:rPr>
-            <w:rFonts w:ascii="Cambria Math" w:eastAsia="Times New Roman" w:hAnsi="Cambria Math" w:cs="Times New Roman"/>
-            <w:kern w:val="0"/>
-            <w:sz w:val="15"/>
-            <w:szCs w:val="15"/>
-            <w:lang w:eastAsia="en-GB"/>
-            <w14:ligatures w14:val="none"/>
-          </w:rPr>
-          <m:t>…</m:t>
-        </m:r>
-        <m:r>
-          <w:rPr>
-            <w:rFonts w:ascii="Cambria Math" w:eastAsia="Times New Roman" w:hAnsi="Cambria Math" w:cs="Times New Roman"/>
-            <w:kern w:val="0"/>
-            <w:sz w:val="15"/>
-            <w:szCs w:val="15"/>
-            <w:lang w:eastAsia="en-GB"/>
-            <w14:ligatures w14:val="none"/>
-          </w:rPr>
-          <m:t>;j=1,2,3,</m:t>
-        </m:r>
-        <m:r>
-          <w:rPr>
-            <w:rFonts w:ascii="Cambria Math" w:eastAsia="Times New Roman" w:hAnsi="Cambria Math" w:cs="Times New Roman"/>
-            <w:kern w:val="0"/>
-            <w:sz w:val="15"/>
-            <w:szCs w:val="15"/>
-            <w:lang w:eastAsia="en-GB"/>
-            <w14:ligatures w14:val="none"/>
-          </w:rPr>
-          <m:t>…</m:t>
+          <m:t>,i=1,2,3,…;j=1,2,3,…</m:t>
         </m:r>
       </m:oMath>
     </w:p>
     <w:p>
       <w:pPr>
-        <w:spacing w:before="100" w:beforeAutospacing="1" w:after="100" w:afterAutospacing="1"/>
+        <w:spacing w:before="120"/>
         <w:rPr>
           <w:rFonts w:ascii="Times New Roman" w:eastAsia="Times New Roman" w:hAnsi="Times New Roman" w:cs="Times New Roman"/>
           <w:kern w:val="0"/>
@@ -1199,7 +1166,7 @@
     </w:p>
     <w:p>
       <w:pPr>
-        <w:spacing w:before="100" w:beforeAutospacing="1" w:after="100" w:afterAutospacing="1"/>
+        <w:spacing w:before="120"/>
         <w:rPr>
           <w:rFonts w:ascii="Times New Roman" w:eastAsia="Times New Roman" w:hAnsi="Times New Roman" w:cs="Times New Roman"/>
           <w:kern w:val="0"/>
@@ -1236,7 +1203,7 @@
     </w:p>
     <w:p>
       <w:pPr>
-        <w:spacing w:before="100" w:beforeAutospacing="1" w:after="100" w:afterAutospacing="1"/>
+        <w:spacing w:before="120"/>
         <w:rPr>
           <w:rFonts w:ascii="Times New Roman" w:eastAsia="Times New Roman" w:hAnsi="Times New Roman" w:cs="Times New Roman"/>
           <w:kern w:val="0"/>
@@ -1370,7 +1337,7 @@
     </w:p>
     <w:p>
       <w:pPr>
-        <w:spacing w:before="100" w:beforeAutospacing="1" w:after="100" w:afterAutospacing="1"/>
+        <w:spacing w:before="120"/>
         <w:rPr>
           <w:rFonts w:ascii="Times New Roman" w:eastAsia="Times New Roman" w:hAnsi="Times New Roman" w:cs="Times New Roman"/>
           <w:kern w:val="0"/>
@@ -1490,7 +1457,7 @@
     </w:p>
     <w:p>
       <w:pPr>
-        <w:spacing w:before="100" w:beforeAutospacing="1" w:after="100" w:afterAutospacing="1"/>
+        <w:spacing w:before="120"/>
         <w:rPr>
           <w:rFonts w:ascii="Times New Roman" w:eastAsia="Times New Roman" w:hAnsi="Times New Roman" w:cs="Times New Roman"/>
           <w:kern w:val="0"/>
@@ -1596,7 +1563,7 @@
     </w:p>
     <w:p>
       <w:pPr>
-        <w:spacing w:before="100" w:beforeAutospacing="1" w:after="100" w:afterAutospacing="1"/>
+        <w:spacing w:before="120"/>
         <w:rPr>
           <w:rFonts w:ascii="Times New Roman" w:eastAsia="Times New Roman" w:hAnsi="Times New Roman" w:cs="Times New Roman"/>
           <w:kern w:val="0"/>
@@ -1862,7 +1829,7 @@
     </w:p>
     <w:p>
       <w:pPr>
-        <w:spacing w:before="100" w:beforeAutospacing="1" w:after="100" w:afterAutospacing="1"/>
+        <w:spacing w:before="120"/>
         <w:rPr>
           <w:rFonts w:ascii="Times New Roman" w:eastAsia="Times New Roman" w:hAnsi="Times New Roman" w:cs="Times New Roman"/>
           <w:kern w:val="0"/>
@@ -2158,7 +2125,7 @@
     </w:p>
     <w:p>
       <w:pPr>
-        <w:spacing w:before="100" w:beforeAutospacing="1" w:after="100" w:afterAutospacing="1"/>
+        <w:spacing w:before="120"/>
         <w:rPr>
           <w:rFonts w:ascii="Times New Roman" w:eastAsia="Times New Roman" w:hAnsi="Times New Roman" w:cs="Times New Roman"/>
           <w:kern w:val="0"/>
@@ -2195,7 +2162,7 @@
     </w:p>
     <w:p>
       <w:pPr>
-        <w:spacing w:before="100" w:beforeAutospacing="1" w:after="100" w:afterAutospacing="1"/>
+        <w:spacing w:before="120"/>
         <w:rPr>
           <w:rFonts w:ascii="Times New Roman" w:eastAsia="Times New Roman" w:hAnsi="Times New Roman" w:cs="Times New Roman"/>
           <w:kern w:val="0"/>
@@ -2511,7 +2478,7 @@
     </w:p>
     <w:p>
       <w:pPr>
-        <w:spacing w:before="100" w:beforeAutospacing="1" w:after="100" w:afterAutospacing="1"/>
+        <w:spacing w:before="120"/>
         <w:rPr>
           <w:rFonts w:ascii="Times New Roman" w:eastAsia="Times New Roman" w:hAnsi="Times New Roman" w:cs="Times New Roman"/>
           <w:kern w:val="0"/>
@@ -2908,7 +2875,7 @@
     </w:p>
     <w:p>
       <w:pPr>
-        <w:spacing w:before="100" w:beforeAutospacing="1" w:after="100" w:afterAutospacing="1"/>
+        <w:spacing w:before="120"/>
         <w:rPr>
           <w:rFonts w:ascii="Times New Roman" w:eastAsia="Times New Roman" w:hAnsi="Times New Roman" w:cs="Times New Roman"/>
           <w:kern w:val="0"/>
@@ -2945,7 +2912,7 @@
     </w:p>
     <w:p>
       <w:pPr>
-        <w:spacing w:before="100" w:beforeAutospacing="1" w:after="100" w:afterAutospacing="1"/>
+        <w:spacing w:before="120"/>
         <w:rPr>
           <w:rFonts w:ascii="Times New Roman" w:eastAsia="Times New Roman" w:hAnsi="Times New Roman" w:cs="Times New Roman"/>
           <w:kern w:val="0"/>
@@ -2969,7 +2936,7 @@
     </w:p>
     <w:p>
       <w:pPr>
-        <w:spacing w:before="100" w:beforeAutospacing="1" w:after="100" w:afterAutospacing="1"/>
+        <w:spacing w:before="120"/>
         <w:rPr>
           <w:rFonts w:ascii="Times New Roman" w:eastAsia="Times New Roman" w:hAnsi="Times New Roman" w:cs="Times New Roman"/>
           <w:kern w:val="0"/>
@@ -3201,7 +3168,7 @@
     </w:p>
     <w:p>
       <w:pPr>
-        <w:spacing w:before="100" w:beforeAutospacing="1" w:after="100" w:afterAutospacing="1"/>
+        <w:spacing w:before="120"/>
         <w:rPr>
           <w:rFonts w:ascii="Times New Roman" w:eastAsia="Times New Roman" w:hAnsi="Times New Roman" w:cs="Times New Roman"/>
           <w:kern w:val="0"/>
@@ -3225,7 +3192,7 @@
     </w:p>
     <w:p>
       <w:pPr>
-        <w:spacing w:before="100" w:beforeAutospacing="1" w:after="100" w:afterAutospacing="1"/>
+        <w:spacing w:before="120"/>
         <w:rPr>
           <w:rFonts w:ascii="Times New Roman" w:eastAsia="Times New Roman" w:hAnsi="Times New Roman" w:cs="Times New Roman"/>
           <w:kern w:val="0"/>
@@ -3494,7 +3461,7 @@
     </w:p>
     <w:p>
       <w:pPr>
-        <w:spacing w:before="100" w:beforeAutospacing="1" w:after="100" w:afterAutospacing="1"/>
+        <w:spacing w:before="120"/>
         <w:rPr>
           <w:rFonts w:ascii="Times New Roman" w:eastAsia="Times New Roman" w:hAnsi="Times New Roman" w:cs="Times New Roman"/>
           <w:kern w:val="0"/>
@@ -3531,7 +3498,7 @@
     </w:p>
     <w:p>
       <w:pPr>
-        <w:spacing w:before="100" w:beforeAutospacing="1" w:after="100" w:afterAutospacing="1"/>
+        <w:spacing w:before="120"/>
         <w:rPr>
           <w:rFonts w:ascii="Times New Roman" w:eastAsia="Times New Roman" w:hAnsi="Times New Roman" w:cs="Times New Roman"/>
           <w:kern w:val="0"/>
@@ -3819,7 +3786,7 @@
     </w:p>
     <w:p>
       <w:pPr>
-        <w:spacing w:before="100" w:beforeAutospacing="1" w:after="100" w:afterAutospacing="1"/>
+        <w:spacing w:before="120"/>
         <w:rPr>
           <w:rFonts w:ascii="Times New Roman" w:eastAsia="Times New Roman" w:hAnsi="Times New Roman" w:cs="Times New Roman"/>
           <w:kern w:val="0"/>
@@ -3845,7 +3812,7 @@
     </w:p>
     <w:p>
       <w:pPr>
-        <w:spacing w:before="100" w:beforeAutospacing="1" w:after="100" w:afterAutospacing="1"/>
+        <w:spacing w:before="120"/>
         <w:rPr>
           <w:rFonts w:ascii="Times New Roman" w:eastAsia="Times New Roman" w:hAnsi="Times New Roman" w:cs="Times New Roman"/>
           <w:kern w:val="0"/>
@@ -4133,7 +4100,7 @@
     </w:p>
     <w:p>
       <w:pPr>
-        <w:spacing w:before="100" w:beforeAutospacing="1" w:after="100" w:afterAutospacing="1"/>
+        <w:spacing w:before="120"/>
         <w:rPr>
           <w:rFonts w:ascii="Times New Roman" w:eastAsia="Times New Roman" w:hAnsi="Times New Roman" w:cs="Times New Roman"/>
           <w:kern w:val="0"/>
@@ -4159,7 +4126,7 @@
     </w:p>
     <w:p>
       <w:pPr>
-        <w:spacing w:before="100" w:beforeAutospacing="1" w:after="100" w:afterAutospacing="1"/>
+        <w:spacing w:before="120"/>
         <w:rPr>
           <w:rFonts w:ascii="Times New Roman" w:eastAsia="Times New Roman" w:hAnsi="Times New Roman" w:cs="Times New Roman"/>
           <w:kern w:val="0"/>
@@ -4421,7 +4388,7 @@
     </w:p>
     <w:p>
       <w:pPr>
-        <w:spacing w:before="100" w:beforeAutospacing="1" w:after="100" w:afterAutospacing="1"/>
+        <w:spacing w:before="120"/>
         <w:rPr>
           <w:rFonts w:ascii="Times New Roman" w:eastAsia="Times New Roman" w:hAnsi="Times New Roman" w:cs="Times New Roman"/>
           <w:kern w:val="0"/>
@@ -4697,7 +4664,7 @@
     </w:p>
     <w:p>
       <w:pPr>
-        <w:spacing w:before="100" w:beforeAutospacing="1" w:after="100" w:afterAutospacing="1"/>
+        <w:spacing w:before="120"/>
         <w:rPr>
           <w:rFonts w:ascii="Times New Roman" w:eastAsia="Times New Roman" w:hAnsi="Times New Roman" w:cs="Times New Roman"/>
           <w:kern w:val="0"/>
@@ -4721,7 +4688,7 @@
     </w:p>
     <w:p>
       <w:pPr>
-        <w:spacing w:before="100" w:beforeAutospacing="1" w:after="100" w:afterAutospacing="1"/>
+        <w:spacing w:before="120"/>
         <w:rPr>
           <w:rFonts w:ascii="Times New Roman" w:eastAsia="Times New Roman" w:hAnsi="Times New Roman" w:cs="Times New Roman"/>
           <w:kern w:val="0"/>
@@ -4956,7 +4923,7 @@
     </w:p>
     <w:p>
       <w:pPr>
-        <w:spacing w:before="100" w:beforeAutospacing="1" w:after="100" w:afterAutospacing="1"/>
+        <w:spacing w:before="120"/>
         <w:rPr>
           <w:rFonts w:ascii="Times New Roman" w:eastAsia="Times New Roman" w:hAnsi="Times New Roman" w:cs="Times New Roman"/>
           <w:kern w:val="0"/>
@@ -4982,7 +4949,7 @@
     </w:p>
     <w:p>
       <w:pPr>
-        <w:spacing w:before="100" w:beforeAutospacing="1" w:after="100" w:afterAutospacing="1"/>
+        <w:spacing w:before="120"/>
         <w:rPr>
           <w:rFonts w:ascii="Times New Roman" w:eastAsia="Times New Roman" w:hAnsi="Times New Roman" w:cs="Times New Roman"/>
           <w:kern w:val="0"/>
@@ -5010,7 +4977,7 @@
           <w:ilvl w:val="0"/>
           <w:numId w:val="1"/>
         </w:numPr>
-        <w:spacing w:before="100" w:beforeAutospacing="1" w:after="100" w:afterAutospacing="1"/>
+        <w:spacing w:before="120"/>
         <w:rPr>
           <w:rFonts w:ascii="Times New Roman" w:eastAsia="Times New Roman" w:hAnsi="Times New Roman" w:cs="Times New Roman"/>
           <w:kern w:val="0"/>
@@ -5302,7 +5269,18 @@
           <w:lang w:eastAsia="en-GB"/>
           <w14:ligatures w14:val="none"/>
         </w:rPr>
-        <w:t xml:space="preserve"> In particular, for any real numbers x, and y, we have </w:t>
+        <w:t xml:space="preserve"> In particular, for any real </w:t>
+      </w:r>
+      <w:r>
+        <w:rPr>
+          <w:rFonts w:ascii="Times New Roman" w:eastAsia="Times New Roman" w:hAnsi="Times New Roman" w:cs="Times New Roman"/>
+          <w:kern w:val="0"/>
+          <w:sz w:val="15"/>
+          <w:szCs w:val="15"/>
+          <w:lang w:eastAsia="en-GB"/>
+          <w14:ligatures w14:val="none"/>
+        </w:rPr>
+        <w:t xml:space="preserve">numbers x, and y, we have </w:t>
       </w:r>
       <m:oMath>
         <m:r>
@@ -5441,7 +5419,7 @@
           <w:ilvl w:val="0"/>
           <w:numId w:val="1"/>
         </w:numPr>
-        <w:spacing w:before="100" w:beforeAutospacing="1" w:after="100" w:afterAutospacing="1"/>
+        <w:spacing w:before="120"/>
         <w:rPr>
           <w:rFonts w:ascii="Times New Roman" w:eastAsia="Times New Roman" w:hAnsi="Times New Roman" w:cs="Times New Roman"/>
           <w:kern w:val="0"/>
@@ -5465,7 +5443,7 @@
     </w:p>
     <w:p>
       <w:pPr>
-        <w:spacing w:before="100" w:beforeAutospacing="1" w:after="100" w:afterAutospacing="1"/>
+        <w:spacing w:before="120"/>
         <w:outlineLvl w:val="2"/>
         <w:rPr>
           <w:rFonts w:ascii="Times New Roman" w:eastAsia="Times New Roman" w:hAnsi="Times New Roman" w:cs="Times New Roman"/>
@@ -5494,7 +5472,7 @@
     </w:p>
     <w:p>
       <w:pPr>
-        <w:spacing w:before="100" w:beforeAutospacing="1" w:after="100" w:afterAutospacing="1"/>
+        <w:spacing w:before="120"/>
         <w:rPr>
           <w:rFonts w:ascii="Times New Roman" w:eastAsia="Times New Roman" w:hAnsi="Times New Roman" w:cs="Times New Roman"/>
           <w:kern w:val="0"/>
@@ -5570,7 +5548,7 @@
     </w:p>
     <w:p>
       <w:pPr>
-        <w:spacing w:before="100" w:beforeAutospacing="1" w:after="100" w:afterAutospacing="1"/>
+        <w:spacing w:before="120"/>
         <w:rPr>
           <w:rFonts w:ascii="Times New Roman" w:eastAsia="Times New Roman" w:hAnsi="Times New Roman" w:cs="Times New Roman"/>
           <w:kern w:val="0"/>
@@ -6052,7 +6030,7 @@
     </w:p>
     <w:p>
       <w:pPr>
-        <w:spacing w:before="100" w:beforeAutospacing="1" w:after="100" w:afterAutospacing="1"/>
+        <w:spacing w:before="120"/>
         <w:rPr>
           <w:rFonts w:ascii="Times New Roman" w:eastAsia="Times New Roman" w:hAnsi="Times New Roman" w:cs="Times New Roman"/>
           <w:kern w:val="0"/>
@@ -6387,7 +6365,7 @@
     </w:p>
     <w:p>
       <w:pPr>
-        <w:spacing w:before="100" w:beforeAutospacing="1" w:after="100" w:afterAutospacing="1"/>
+        <w:spacing w:before="120"/>
         <w:rPr>
           <w:rFonts w:ascii="Times New Roman" w:eastAsia="Times New Roman" w:hAnsi="Times New Roman" w:cs="Times New Roman"/>
           <w:kern w:val="0"/>
@@ -6452,7 +6430,7 @@
     </w:p>
     <w:p>
       <w:pPr>
-        <w:spacing w:before="100" w:beforeAutospacing="1" w:after="100" w:afterAutospacing="1"/>
+        <w:spacing w:before="120"/>
         <w:rPr>
           <w:rFonts w:ascii="Times New Roman" w:eastAsia="Times New Roman" w:hAnsi="Times New Roman" w:cs="Times New Roman"/>
           <w:kern w:val="0"/>
@@ -6850,7 +6828,7 @@
     </w:p>
     <w:p>
       <w:pPr>
-        <w:spacing w:before="100" w:beforeAutospacing="1" w:after="100" w:afterAutospacing="1"/>
+        <w:spacing w:before="120"/>
         <w:rPr>
           <w:rFonts w:ascii="Times New Roman" w:eastAsia="Times New Roman" w:hAnsi="Times New Roman" w:cs="Times New Roman"/>
           <w:kern w:val="0"/>
@@ -7291,7 +7269,7 @@
     </w:p>
     <w:p>
       <w:pPr>
-        <w:spacing w:before="100" w:beforeAutospacing="1" w:after="100" w:afterAutospacing="1"/>
+        <w:spacing w:before="120"/>
         <w:outlineLvl w:val="2"/>
         <w:rPr>
           <w:rFonts w:ascii="Times New Roman" w:eastAsia="Times New Roman" w:hAnsi="Times New Roman" w:cs="Times New Roman"/>
@@ -7320,7 +7298,7 @@
     </w:p>
     <w:p>
       <w:pPr>
-        <w:spacing w:before="100" w:beforeAutospacing="1" w:after="100" w:afterAutospacing="1"/>
+        <w:spacing w:before="120"/>
         <w:rPr>
           <w:rFonts w:ascii="Times New Roman" w:eastAsia="Times New Roman" w:hAnsi="Times New Roman" w:cs="Times New Roman"/>
           <w:kern w:val="0"/>
@@ -7635,7 +7613,7 @@
     </w:p>
     <w:p>
       <w:pPr>
-        <w:spacing w:before="100" w:beforeAutospacing="1" w:after="100" w:afterAutospacing="1"/>
+        <w:spacing w:before="120"/>
         <w:rPr>
           <w:rFonts w:ascii="Times New Roman" w:eastAsia="Times New Roman" w:hAnsi="Times New Roman" w:cs="Times New Roman"/>
           <w:kern w:val="0"/>
@@ -7700,7 +7678,7 @@
     </w:p>
     <w:p>
       <w:pPr>
-        <w:spacing w:before="100" w:beforeAutospacing="1" w:after="100" w:afterAutospacing="1"/>
+        <w:spacing w:before="120"/>
         <w:rPr>
           <w:rFonts w:ascii="Times New Roman" w:eastAsia="Times New Roman" w:hAnsi="Times New Roman" w:cs="Times New Roman"/>
           <w:kern w:val="0"/>
@@ -8106,7 +8084,7 @@
     </w:p>
     <w:p>
       <w:pPr>
-        <w:spacing w:before="100" w:beforeAutospacing="1" w:after="100" w:afterAutospacing="1"/>
+        <w:spacing w:before="120"/>
         <w:rPr>
           <w:rFonts w:ascii="Times New Roman" w:eastAsia="Times New Roman" w:hAnsi="Times New Roman" w:cs="Times New Roman"/>
           <w:kern w:val="0"/>
@@ -8171,7 +8149,7 @@
     </w:p>
     <w:p>
       <w:pPr>
-        <w:spacing w:before="100" w:beforeAutospacing="1" w:after="100" w:afterAutospacing="1"/>
+        <w:spacing w:before="120"/>
         <w:rPr>
           <w:rFonts w:ascii="Times New Roman" w:eastAsia="Times New Roman" w:hAnsi="Times New Roman" w:cs="Times New Roman"/>
           <w:kern w:val="0"/>
@@ -8640,7 +8618,497 @@
     </w:p>
     <w:p>
       <w:pPr>
-        <w:spacing w:before="100" w:beforeAutospacing="1" w:after="100" w:afterAutospacing="1"/>
+        <w:pStyle w:val="NormalWeb"/>
+        <w:spacing w:before="120" w:beforeAutospacing="0" w:after="0" w:afterAutospacing="0"/>
+        <w:rPr>
+          <w:sz w:val="15"/>
+          <w:szCs w:val="15"/>
+        </w:rPr>
+      </w:pPr>
+      <m:oMathPara>
+        <m:oMath>
+          <m:r>
+            <w:rPr>
+              <w:rFonts w:ascii="Cambria Math" w:hAnsi="Cambria Math"/>
+              <w:sz w:val="15"/>
+              <w:szCs w:val="15"/>
+            </w:rPr>
+            <m:t>cov</m:t>
+          </m:r>
+          <m:d>
+            <m:dPr>
+              <m:ctrlPr>
+                <w:rPr>
+                  <w:rFonts w:ascii="Cambria Math" w:hAnsi="Cambria Math"/>
+                  <w:i/>
+                  <w:sz w:val="15"/>
+                  <w:szCs w:val="15"/>
+                </w:rPr>
+              </m:ctrlPr>
+            </m:dPr>
+            <m:e>
+              <m:r>
+                <w:rPr>
+                  <w:rFonts w:ascii="Cambria Math" w:hAnsi="Cambria Math"/>
+                  <w:sz w:val="15"/>
+                  <w:szCs w:val="15"/>
+                </w:rPr>
+                <m:t>X,Y</m:t>
+              </m:r>
+            </m:e>
+          </m:d>
+          <m:r>
+            <w:rPr>
+              <w:rFonts w:ascii="Cambria Math" w:hAnsi="Cambria Math"/>
+              <w:sz w:val="15"/>
+              <w:szCs w:val="15"/>
+            </w:rPr>
+            <m:t>=cov</m:t>
+          </m:r>
+          <m:d>
+            <m:dPr>
+              <m:ctrlPr>
+                <w:rPr>
+                  <w:rFonts w:ascii="Cambria Math" w:hAnsi="Cambria Math"/>
+                  <w:i/>
+                  <w:sz w:val="15"/>
+                  <w:szCs w:val="15"/>
+                </w:rPr>
+              </m:ctrlPr>
+            </m:dPr>
+            <m:e>
+              <m:r>
+                <w:rPr>
+                  <w:rFonts w:ascii="Cambria Math" w:hAnsi="Cambria Math"/>
+                  <w:sz w:val="15"/>
+                  <w:szCs w:val="15"/>
+                </w:rPr>
+                <m:t>Y,X</m:t>
+              </m:r>
+            </m:e>
+          </m:d>
+          <m:r>
+            <w:rPr>
+              <w:rFonts w:ascii="Cambria Math" w:hAnsi="Cambria Math"/>
+              <w:sz w:val="15"/>
+              <w:szCs w:val="15"/>
+            </w:rPr>
+            <m:t>;</m:t>
+          </m:r>
+        </m:oMath>
+      </m:oMathPara>
+    </w:p>
+    <w:p>
+      <w:pPr>
+        <w:pStyle w:val="NormalWeb"/>
+        <w:spacing w:before="120" w:beforeAutospacing="0" w:after="0" w:afterAutospacing="0"/>
+        <w:rPr>
+          <w:sz w:val="15"/>
+          <w:szCs w:val="15"/>
+        </w:rPr>
+      </w:pPr>
+      <m:oMathPara>
+        <m:oMath>
+          <m:r>
+            <w:rPr>
+              <w:rFonts w:ascii="Cambria Math" w:hAnsi="Cambria Math"/>
+              <w:sz w:val="15"/>
+              <w:szCs w:val="15"/>
+            </w:rPr>
+            <m:t>cov</m:t>
+          </m:r>
+          <m:d>
+            <m:dPr>
+              <m:ctrlPr>
+                <w:rPr>
+                  <w:rFonts w:ascii="Cambria Math" w:hAnsi="Cambria Math"/>
+                  <w:i/>
+                  <w:sz w:val="15"/>
+                  <w:szCs w:val="15"/>
+                </w:rPr>
+              </m:ctrlPr>
+            </m:dPr>
+            <m:e>
+              <m:r>
+                <w:rPr>
+                  <w:rFonts w:ascii="Cambria Math" w:hAnsi="Cambria Math"/>
+                  <w:sz w:val="15"/>
+                  <w:szCs w:val="15"/>
+                </w:rPr>
+                <m:t>X+b,y</m:t>
+              </m:r>
+            </m:e>
+          </m:d>
+          <m:r>
+            <w:rPr>
+              <w:rFonts w:ascii="Cambria Math" w:hAnsi="Cambria Math"/>
+              <w:sz w:val="15"/>
+              <w:szCs w:val="15"/>
+            </w:rPr>
+            <m:t>=cov</m:t>
+          </m:r>
+          <m:d>
+            <m:dPr>
+              <m:ctrlPr>
+                <w:rPr>
+                  <w:rFonts w:ascii="Cambria Math" w:hAnsi="Cambria Math"/>
+                  <w:i/>
+                  <w:sz w:val="15"/>
+                  <w:szCs w:val="15"/>
+                </w:rPr>
+              </m:ctrlPr>
+            </m:dPr>
+            <m:e>
+              <m:r>
+                <w:rPr>
+                  <w:rFonts w:ascii="Cambria Math" w:hAnsi="Cambria Math"/>
+                  <w:sz w:val="15"/>
+                  <w:szCs w:val="15"/>
+                </w:rPr>
+                <m:t>X,Y</m:t>
+              </m:r>
+            </m:e>
+          </m:d>
+          <m:r>
+            <w:rPr>
+              <w:rFonts w:ascii="Cambria Math" w:hAnsi="Cambria Math"/>
+              <w:sz w:val="15"/>
+              <w:szCs w:val="15"/>
+            </w:rPr>
+            <m:t>;</m:t>
+          </m:r>
+        </m:oMath>
+      </m:oMathPara>
+    </w:p>
+    <w:p>
+      <w:pPr>
+        <w:pStyle w:val="NormalWeb"/>
+        <w:spacing w:before="120" w:beforeAutospacing="0" w:after="0" w:afterAutospacing="0"/>
+        <w:rPr>
+          <w:sz w:val="15"/>
+          <w:szCs w:val="15"/>
+        </w:rPr>
+      </w:pPr>
+      <m:oMathPara>
+        <m:oMath>
+          <m:r>
+            <w:rPr>
+              <w:rFonts w:ascii="Cambria Math" w:hAnsi="Cambria Math"/>
+              <w:sz w:val="15"/>
+              <w:szCs w:val="15"/>
+            </w:rPr>
+            <m:t>cov</m:t>
+          </m:r>
+          <m:d>
+            <m:dPr>
+              <m:ctrlPr>
+                <w:rPr>
+                  <w:rFonts w:ascii="Cambria Math" w:hAnsi="Cambria Math"/>
+                  <w:i/>
+                  <w:sz w:val="15"/>
+                  <w:szCs w:val="15"/>
+                </w:rPr>
+              </m:ctrlPr>
+            </m:dPr>
+            <m:e>
+              <m:r>
+                <w:rPr>
+                  <w:rFonts w:ascii="Cambria Math" w:hAnsi="Cambria Math"/>
+                  <w:sz w:val="15"/>
+                  <w:szCs w:val="15"/>
+                </w:rPr>
+                <m:t>aX,Y</m:t>
+              </m:r>
+            </m:e>
+          </m:d>
+          <m:r>
+            <w:rPr>
+              <w:rFonts w:ascii="Cambria Math" w:hAnsi="Cambria Math"/>
+              <w:sz w:val="15"/>
+              <w:szCs w:val="15"/>
+            </w:rPr>
+            <m:t>=a</m:t>
+          </m:r>
+          <m:r>
+            <m:rPr>
+              <m:sty m:val="p"/>
+            </m:rPr>
+            <w:rPr>
+              <w:rFonts w:ascii="Cambria Math" w:hAnsi="Cambria Math"/>
+              <w:sz w:val="15"/>
+              <w:szCs w:val="15"/>
+            </w:rPr>
+            <m:t>×</m:t>
+          </m:r>
+          <m:r>
+            <w:rPr>
+              <w:rFonts w:ascii="Cambria Math" w:hAnsi="Cambria Math"/>
+              <w:sz w:val="15"/>
+              <w:szCs w:val="15"/>
+            </w:rPr>
+            <m:t>cov</m:t>
+          </m:r>
+          <m:d>
+            <m:dPr>
+              <m:ctrlPr>
+                <w:rPr>
+                  <w:rFonts w:ascii="Cambria Math" w:hAnsi="Cambria Math"/>
+                  <w:i/>
+                  <w:sz w:val="15"/>
+                  <w:szCs w:val="15"/>
+                </w:rPr>
+              </m:ctrlPr>
+            </m:dPr>
+            <m:e>
+              <m:r>
+                <w:rPr>
+                  <w:rFonts w:ascii="Cambria Math" w:hAnsi="Cambria Math"/>
+                  <w:sz w:val="15"/>
+                  <w:szCs w:val="15"/>
+                </w:rPr>
+                <m:t>X,Y</m:t>
+              </m:r>
+            </m:e>
+          </m:d>
+        </m:oMath>
+      </m:oMathPara>
+    </w:p>
+    <w:p>
+      <w:pPr>
+        <w:pStyle w:val="NormalWeb"/>
+        <w:spacing w:before="120" w:beforeAutospacing="0" w:after="0" w:afterAutospacing="0"/>
+        <w:rPr>
+          <w:sz w:val="28"/>
+          <w:szCs w:val="28"/>
+        </w:rPr>
+      </w:pPr>
+      <m:oMathPara>
+        <m:oMath>
+          <m:r>
+            <w:rPr>
+              <w:rFonts w:ascii="Cambria Math" w:hAnsi="Cambria Math"/>
+              <w:sz w:val="15"/>
+              <w:szCs w:val="15"/>
+            </w:rPr>
+            <m:t>V</m:t>
+          </m:r>
+          <m:d>
+            <m:dPr>
+              <m:ctrlPr>
+                <w:rPr>
+                  <w:rFonts w:ascii="Cambria Math" w:hAnsi="Cambria Math"/>
+                  <w:i/>
+                  <w:sz w:val="15"/>
+                  <w:szCs w:val="15"/>
+                </w:rPr>
+              </m:ctrlPr>
+            </m:dPr>
+            <m:e>
+              <m:r>
+                <w:rPr>
+                  <w:rFonts w:ascii="Cambria Math" w:hAnsi="Cambria Math"/>
+                  <w:sz w:val="15"/>
+                  <w:szCs w:val="15"/>
+                </w:rPr>
+                <m:t>aX+bY</m:t>
+              </m:r>
+            </m:e>
+          </m:d>
+          <m:r>
+            <w:rPr>
+              <w:rFonts w:ascii="Cambria Math" w:hAnsi="Cambria Math"/>
+              <w:sz w:val="15"/>
+              <w:szCs w:val="15"/>
+            </w:rPr>
+            <m:t>=</m:t>
+          </m:r>
+          <m:sSup>
+            <m:sSupPr>
+              <m:ctrlPr>
+                <w:rPr>
+                  <w:rFonts w:ascii="Cambria Math" w:hAnsi="Cambria Math"/>
+                  <w:i/>
+                  <w:sz w:val="15"/>
+                  <w:szCs w:val="15"/>
+                </w:rPr>
+              </m:ctrlPr>
+            </m:sSupPr>
+            <m:e>
+              <m:r>
+                <w:rPr>
+                  <w:rFonts w:ascii="Cambria Math" w:hAnsi="Cambria Math"/>
+                  <w:sz w:val="15"/>
+                  <w:szCs w:val="15"/>
+                </w:rPr>
+                <m:t>a</m:t>
+              </m:r>
+            </m:e>
+            <m:sup>
+              <m:r>
+                <w:rPr>
+                  <w:rFonts w:ascii="Cambria Math" w:hAnsi="Cambria Math"/>
+                  <w:sz w:val="15"/>
+                  <w:szCs w:val="15"/>
+                </w:rPr>
+                <m:t>2</m:t>
+              </m:r>
+            </m:sup>
+          </m:sSup>
+          <m:r>
+            <w:rPr>
+              <w:rFonts w:ascii="Cambria Math" w:hAnsi="Cambria Math"/>
+              <w:sz w:val="15"/>
+              <w:szCs w:val="15"/>
+            </w:rPr>
+            <m:t>V</m:t>
+          </m:r>
+          <m:d>
+            <m:dPr>
+              <m:ctrlPr>
+                <w:rPr>
+                  <w:rFonts w:ascii="Cambria Math" w:hAnsi="Cambria Math"/>
+                  <w:i/>
+                  <w:sz w:val="15"/>
+                  <w:szCs w:val="15"/>
+                </w:rPr>
+              </m:ctrlPr>
+            </m:dPr>
+            <m:e>
+              <m:r>
+                <w:rPr>
+                  <w:rFonts w:ascii="Cambria Math" w:hAnsi="Cambria Math"/>
+                  <w:sz w:val="15"/>
+                  <w:szCs w:val="15"/>
+                </w:rPr>
+                <m:t>X</m:t>
+              </m:r>
+            </m:e>
+          </m:d>
+          <m:r>
+            <w:rPr>
+              <w:rFonts w:ascii="Cambria Math" w:hAnsi="Cambria Math"/>
+              <w:sz w:val="15"/>
+              <w:szCs w:val="15"/>
+            </w:rPr>
+            <m:t>+</m:t>
+          </m:r>
+          <m:sSup>
+            <m:sSupPr>
+              <m:ctrlPr>
+                <w:rPr>
+                  <w:rFonts w:ascii="Cambria Math" w:hAnsi="Cambria Math"/>
+                  <w:i/>
+                  <w:sz w:val="15"/>
+                  <w:szCs w:val="15"/>
+                </w:rPr>
+              </m:ctrlPr>
+            </m:sSupPr>
+            <m:e>
+              <m:r>
+                <w:rPr>
+                  <w:rFonts w:ascii="Cambria Math" w:hAnsi="Cambria Math"/>
+                  <w:sz w:val="15"/>
+                  <w:szCs w:val="15"/>
+                </w:rPr>
+                <m:t>b</m:t>
+              </m:r>
+            </m:e>
+            <m:sup>
+              <m:r>
+                <w:rPr>
+                  <w:rFonts w:ascii="Cambria Math" w:hAnsi="Cambria Math"/>
+                  <w:sz w:val="15"/>
+                  <w:szCs w:val="15"/>
+                </w:rPr>
+                <m:t>2</m:t>
+              </m:r>
+            </m:sup>
+          </m:sSup>
+          <m:r>
+            <w:rPr>
+              <w:rFonts w:ascii="Cambria Math" w:hAnsi="Cambria Math"/>
+              <w:sz w:val="15"/>
+              <w:szCs w:val="15"/>
+            </w:rPr>
+            <m:t>V</m:t>
+          </m:r>
+          <m:d>
+            <m:dPr>
+              <m:ctrlPr>
+                <w:rPr>
+                  <w:rFonts w:ascii="Cambria Math" w:hAnsi="Cambria Math"/>
+                  <w:i/>
+                  <w:sz w:val="15"/>
+                  <w:szCs w:val="15"/>
+                </w:rPr>
+              </m:ctrlPr>
+            </m:dPr>
+            <m:e>
+              <m:r>
+                <w:rPr>
+                  <w:rFonts w:ascii="Cambria Math" w:hAnsi="Cambria Math"/>
+                  <w:sz w:val="15"/>
+                  <w:szCs w:val="15"/>
+                </w:rPr>
+                <m:t>Y</m:t>
+              </m:r>
+            </m:e>
+          </m:d>
+          <m:r>
+            <w:rPr>
+              <w:rFonts w:ascii="Cambria Math" w:hAnsi="Cambria Math"/>
+              <w:sz w:val="15"/>
+              <w:szCs w:val="15"/>
+            </w:rPr>
+            <m:t>-2ab</m:t>
+          </m:r>
+          <m:r>
+            <m:rPr>
+              <m:sty m:val="p"/>
+            </m:rPr>
+            <w:rPr>
+              <w:rFonts w:ascii="Cambria Math" w:hAnsi="Cambria Math"/>
+              <w:sz w:val="15"/>
+              <w:szCs w:val="15"/>
+            </w:rPr>
+            <m:t>×</m:t>
+          </m:r>
+          <m:r>
+            <w:rPr>
+              <w:rFonts w:ascii="Cambria Math" w:hAnsi="Cambria Math"/>
+              <w:sz w:val="15"/>
+              <w:szCs w:val="15"/>
+            </w:rPr>
+            <m:t>cov</m:t>
+          </m:r>
+          <m:d>
+            <m:dPr>
+              <m:ctrlPr>
+                <w:rPr>
+                  <w:rFonts w:ascii="Cambria Math" w:hAnsi="Cambria Math"/>
+                  <w:i/>
+                  <w:sz w:val="15"/>
+                  <w:szCs w:val="15"/>
+                </w:rPr>
+              </m:ctrlPr>
+            </m:dPr>
+            <m:e>
+              <m:r>
+                <w:rPr>
+                  <w:rFonts w:ascii="Cambria Math" w:hAnsi="Cambria Math"/>
+                  <w:sz w:val="15"/>
+                  <w:szCs w:val="15"/>
+                </w:rPr>
+                <m:t>X,Y</m:t>
+              </m:r>
+            </m:e>
+          </m:d>
+        </m:oMath>
+      </m:oMathPara>
+    </w:p>
+    <w:p>
+      <w:pPr>
+        <w:spacing w:before="120"/>
         <w:outlineLvl w:val="0"/>
         <w:rPr>
           <w:rFonts w:ascii="Times New Roman" w:eastAsia="Times New Roman" w:hAnsi="Times New Roman" w:cs="Times New Roman"/>
@@ -8652,7 +9120,11 @@
           <w14:ligatures w14:val="none"/>
         </w:rPr>
       </w:pPr>
-      <w:r>
+    </w:p>
+    <w:p>
+      <w:pPr>
+        <w:spacing w:before="120"/>
+        <w:outlineLvl w:val="0"/>
         <w:rPr>
           <w:rFonts w:ascii="Times New Roman" w:eastAsia="Times New Roman" w:hAnsi="Times New Roman" w:cs="Times New Roman"/>
           <w:b/>
@@ -8662,12 +9134,23 @@
           <w:lang w:eastAsia="en-GB"/>
           <w14:ligatures w14:val="none"/>
         </w:rPr>
+      </w:pPr>
+      <w:r>
+        <w:rPr>
+          <w:rFonts w:ascii="Times New Roman" w:eastAsia="Times New Roman" w:hAnsi="Times New Roman" w:cs="Times New Roman"/>
+          <w:b/>
+          <w:bCs/>
+          <w:kern w:val="36"/>
+          <w:szCs w:val="24"/>
+          <w:lang w:eastAsia="en-GB"/>
+          <w14:ligatures w14:val="none"/>
+        </w:rPr>
         <w:t>Random Variables</w:t>
       </w:r>
     </w:p>
     <w:p>
       <w:pPr>
-        <w:spacing w:before="100" w:beforeAutospacing="1" w:after="100" w:afterAutospacing="1"/>
+        <w:spacing w:before="120"/>
         <w:outlineLvl w:val="2"/>
         <w:rPr>
           <w:rFonts w:ascii="Times New Roman" w:eastAsia="Times New Roman" w:hAnsi="Times New Roman" w:cs="Times New Roman"/>
@@ -8696,7 +9179,7 @@
     </w:p>
     <w:p>
       <w:pPr>
-        <w:spacing w:before="100" w:beforeAutospacing="1" w:after="100" w:afterAutospacing="1"/>
+        <w:spacing w:before="120"/>
         <w:rPr>
           <w:rFonts w:ascii="Times New Roman" w:eastAsia="Times New Roman" w:hAnsi="Times New Roman" w:cs="Times New Roman"/>
           <w:kern w:val="0"/>
@@ -8720,7 +9203,7 @@
     </w:p>
     <w:p>
       <w:pPr>
-        <w:spacing w:before="100" w:beforeAutospacing="1" w:after="100" w:afterAutospacing="1"/>
+        <w:spacing w:before="120"/>
         <w:rPr>
           <w:rFonts w:ascii="Times New Roman" w:eastAsia="Times New Roman" w:hAnsi="Times New Roman" w:cs="Times New Roman"/>
           <w:kern w:val="0"/>
@@ -8818,40 +9301,7 @@
             <w:lang w:eastAsia="en-GB"/>
             <w14:ligatures w14:val="none"/>
           </w:rPr>
-          <m:t> </m:t>
-        </m:r>
-        <m:r>
-          <w:rPr>
-            <w:rFonts w:ascii="Cambria Math" w:eastAsia="Times New Roman" w:hAnsi="Cambria Math" w:cs="Times New Roman"/>
-            <w:kern w:val="0"/>
-            <w:sz w:val="15"/>
-            <w:szCs w:val="15"/>
-            <w:lang w:eastAsia="en-GB"/>
-            <w14:ligatures w14:val="none"/>
-          </w:rPr>
-          <m:t>f</m:t>
-        </m:r>
-        <m:r>
-          <w:rPr>
-            <w:rFonts w:ascii="Cambria Math" w:eastAsia="Times New Roman" w:hAnsi="Cambria Math" w:cs="Times New Roman"/>
-            <w:kern w:val="0"/>
-            <w:sz w:val="15"/>
-            <w:szCs w:val="15"/>
-            <w:lang w:eastAsia="en-GB"/>
-            <w14:ligatures w14:val="none"/>
-          </w:rPr>
-          <m:t>or</m:t>
-        </m:r>
-        <m:r>
-          <w:rPr>
-            <w:rFonts w:ascii="Cambria Math" w:eastAsia="Times New Roman" w:hAnsi="Cambria Math" w:cs="Times New Roman"/>
-            <w:kern w:val="0"/>
-            <w:sz w:val="15"/>
-            <w:szCs w:val="15"/>
-            <w:lang w:eastAsia="en-GB"/>
-            <w14:ligatures w14:val="none"/>
-          </w:rPr>
-          <m:t xml:space="preserve"> all x</m:t>
+          <m:t> for all x</m:t>
         </m:r>
         <m:r>
           <m:rPr>
@@ -8927,40 +9377,7 @@
             <w:lang w:eastAsia="en-GB"/>
             <w14:ligatures w14:val="none"/>
           </w:rPr>
-          <m:t> ,0 </m:t>
-        </m:r>
-        <m:r>
-          <w:rPr>
-            <w:rFonts w:ascii="Cambria Math" w:eastAsia="Times New Roman" w:hAnsi="Cambria Math" w:cs="Times New Roman"/>
-            <w:kern w:val="0"/>
-            <w:sz w:val="15"/>
-            <w:szCs w:val="15"/>
-            <w:lang w:eastAsia="en-GB"/>
-            <w14:ligatures w14:val="none"/>
-          </w:rPr>
-          <m:t>f</m:t>
-        </m:r>
-        <m:r>
-          <w:rPr>
-            <w:rFonts w:ascii="Cambria Math" w:eastAsia="Times New Roman" w:hAnsi="Cambria Math" w:cs="Times New Roman"/>
-            <w:kern w:val="0"/>
-            <w:sz w:val="15"/>
-            <w:szCs w:val="15"/>
-            <w:lang w:eastAsia="en-GB"/>
-            <w14:ligatures w14:val="none"/>
-          </w:rPr>
-          <m:t>or</m:t>
-        </m:r>
-        <m:r>
-          <w:rPr>
-            <w:rFonts w:ascii="Cambria Math" w:eastAsia="Times New Roman" w:hAnsi="Cambria Math" w:cs="Times New Roman"/>
-            <w:kern w:val="0"/>
-            <w:sz w:val="15"/>
-            <w:szCs w:val="15"/>
-            <w:lang w:eastAsia="en-GB"/>
-            <w14:ligatures w14:val="none"/>
-          </w:rPr>
-          <m:t xml:space="preserve"> all x</m:t>
+          <m:t> ,0 for all x</m:t>
         </m:r>
         <m:r>
           <m:rPr>
@@ -9037,18 +9454,7 @@
           <w:lang w:eastAsia="en-GB"/>
           <w14:ligatures w14:val="none"/>
         </w:rPr>
-        <w:t xml:space="preserve">n </w:t>
-      </w:r>
-      <w:r>
-        <w:rPr>
-          <w:rFonts w:ascii="Times New Roman" w:eastAsia="Times New Roman" w:hAnsi="Times New Roman" w:cs="Times New Roman"/>
-          <w:kern w:val="0"/>
-          <w:sz w:val="15"/>
-          <w:szCs w:val="15"/>
-          <w:lang w:eastAsia="en-GB"/>
-          <w14:ligatures w14:val="none"/>
-        </w:rPr>
-        <w:t xml:space="preserve">, </w:t>
+        <w:t xml:space="preserve">n , </w:t>
       </w:r>
       <m:oMath>
         <m:r>
@@ -9105,7 +9511,7 @@
     </w:p>
     <w:p>
       <w:pPr>
-        <w:spacing w:before="100" w:beforeAutospacing="1" w:after="100" w:afterAutospacing="1"/>
+        <w:spacing w:before="120"/>
         <w:outlineLvl w:val="2"/>
         <w:rPr>
           <w:rFonts w:ascii="Times New Roman" w:eastAsia="Times New Roman" w:hAnsi="Times New Roman" w:cs="Times New Roman"/>
@@ -9130,9 +9536,9 @@
           <w:lang w:eastAsia="en-GB"/>
         </w:rPr>
         <w:drawing>
-          <wp:inline distT="0" distB="0" distL="0" distR="0" wp14:anchorId="359C09C0" wp14:editId="1F387F89">
-            <wp:extent cx="1929926" cy="586740"/>
-            <wp:effectExtent l="0" t="0" r="635" b="0"/>
+          <wp:inline distT="0" distB="0" distL="0" distR="0" wp14:anchorId="359C09C0" wp14:editId="03C55B38">
+            <wp:extent cx="2782106" cy="845820"/>
+            <wp:effectExtent l="0" t="0" r="0" b="5080"/>
             <wp:docPr id="892810182" name="Picture 2" descr="A black background with white text&#10;&#10;Description automatically generated"/>
             <wp:cNvGraphicFramePr>
               <a:graphicFrameLocks xmlns:a="http://schemas.openxmlformats.org/drawingml/2006/main" noChangeAspect="1"/>
@@ -9159,7 +9565,7 @@
                   <pic:spPr>
                     <a:xfrm>
                       <a:off x="0" y="0"/>
-                      <a:ext cx="1938743" cy="589420"/>
+                      <a:ext cx="2799805" cy="851201"/>
                     </a:xfrm>
                     <a:prstGeom prst="rect">
                       <a:avLst/>
@@ -9174,7 +9580,7 @@
     </w:p>
     <w:p>
       <w:pPr>
-        <w:spacing w:before="100" w:beforeAutospacing="1" w:after="100" w:afterAutospacing="1"/>
+        <w:spacing w:before="120"/>
         <w:outlineLvl w:val="2"/>
         <w:rPr>
           <w:rFonts w:ascii="Times New Roman" w:eastAsia="Times New Roman" w:hAnsi="Times New Roman" w:cs="Times New Roman"/>
@@ -9203,7 +9609,7 @@
     </w:p>
     <w:p>
       <w:pPr>
-        <w:spacing w:before="100" w:beforeAutospacing="1" w:after="100" w:afterAutospacing="1"/>
+        <w:spacing w:before="120"/>
         <w:rPr>
           <w:rFonts w:ascii="Times New Roman" w:eastAsia="Times New Roman" w:hAnsi="Times New Roman" w:cs="Times New Roman"/>
           <w:kern w:val="0"/>
@@ -9227,7 +9633,7 @@
     </w:p>
     <w:p>
       <w:pPr>
-        <w:spacing w:before="100" w:beforeAutospacing="1" w:after="100" w:afterAutospacing="1"/>
+        <w:spacing w:before="120"/>
         <w:rPr>
           <w:rFonts w:ascii="Times New Roman" w:eastAsia="Times New Roman" w:hAnsi="Times New Roman" w:cs="Times New Roman"/>
           <w:kern w:val="0"/>
@@ -9301,51 +9707,7 @@
               <w:lang w:eastAsia="en-GB"/>
               <w14:ligatures w14:val="none"/>
             </w:rPr>
-            <m:t>0</m:t>
-          </m:r>
-          <m:r>
-            <w:rPr>
-              <w:rFonts w:ascii="Cambria Math" w:eastAsia="Times New Roman" w:hAnsi="Cambria Math" w:cs="Times New Roman"/>
-              <w:kern w:val="0"/>
-              <w:sz w:val="15"/>
-              <w:szCs w:val="15"/>
-              <w:lang w:eastAsia="en-GB"/>
-              <w14:ligatures w14:val="none"/>
-            </w:rPr>
-            <m:t xml:space="preserve"> </m:t>
-          </m:r>
-          <m:r>
-            <w:rPr>
-              <w:rFonts w:ascii="Cambria Math" w:eastAsia="Times New Roman" w:hAnsi="Cambria Math" w:cs="Times New Roman"/>
-              <w:kern w:val="0"/>
-              <w:sz w:val="15"/>
-              <w:szCs w:val="15"/>
-              <w:lang w:eastAsia="en-GB"/>
-              <w14:ligatures w14:val="none"/>
-            </w:rPr>
-            <m:t>for</m:t>
-          </m:r>
-          <m:r>
-            <w:rPr>
-              <w:rFonts w:ascii="Cambria Math" w:eastAsia="Times New Roman" w:hAnsi="Cambria Math" w:cs="Times New Roman"/>
-              <w:kern w:val="0"/>
-              <w:sz w:val="15"/>
-              <w:szCs w:val="15"/>
-              <w:lang w:eastAsia="en-GB"/>
-              <w14:ligatures w14:val="none"/>
-            </w:rPr>
-            <m:t xml:space="preserve"> </m:t>
-          </m:r>
-          <m:r>
-            <w:rPr>
-              <w:rFonts w:ascii="Cambria Math" w:eastAsia="Times New Roman" w:hAnsi="Cambria Math" w:cs="Times New Roman"/>
-              <w:kern w:val="0"/>
-              <w:sz w:val="15"/>
-              <w:szCs w:val="15"/>
-              <w:lang w:eastAsia="en-GB"/>
-              <w14:ligatures w14:val="none"/>
-            </w:rPr>
-            <m:t>x</m:t>
+            <m:t>0 for x</m:t>
           </m:r>
           <m:r>
             <m:rPr>
@@ -9460,51 +9822,7 @@
               <w:lang w:eastAsia="en-GB"/>
               <w14:ligatures w14:val="none"/>
             </w:rPr>
-            <m:t>=0</m:t>
-          </m:r>
-          <m:r>
-            <w:rPr>
-              <w:rFonts w:ascii="Cambria Math" w:eastAsia="Times New Roman" w:hAnsi="Cambria Math" w:cs="Times New Roman"/>
-              <w:kern w:val="0"/>
-              <w:sz w:val="15"/>
-              <w:szCs w:val="15"/>
-              <w:lang w:eastAsia="en-GB"/>
-              <w14:ligatures w14:val="none"/>
-            </w:rPr>
-            <m:t xml:space="preserve"> </m:t>
-          </m:r>
-          <m:r>
-            <w:rPr>
-              <w:rFonts w:ascii="Cambria Math" w:eastAsia="Times New Roman" w:hAnsi="Cambria Math" w:cs="Times New Roman"/>
-              <w:kern w:val="0"/>
-              <w:sz w:val="15"/>
-              <w:szCs w:val="15"/>
-              <w:lang w:eastAsia="en-GB"/>
-              <w14:ligatures w14:val="none"/>
-            </w:rPr>
-            <m:t>for</m:t>
-          </m:r>
-          <m:r>
-            <w:rPr>
-              <w:rFonts w:ascii="Cambria Math" w:eastAsia="Times New Roman" w:hAnsi="Cambria Math" w:cs="Times New Roman"/>
-              <w:kern w:val="0"/>
-              <w:sz w:val="15"/>
-              <w:szCs w:val="15"/>
-              <w:lang w:eastAsia="en-GB"/>
-              <w14:ligatures w14:val="none"/>
-            </w:rPr>
-            <m:t xml:space="preserve"> </m:t>
-          </m:r>
-          <m:r>
-            <w:rPr>
-              <w:rFonts w:ascii="Cambria Math" w:eastAsia="Times New Roman" w:hAnsi="Cambria Math" w:cs="Times New Roman"/>
-              <w:kern w:val="0"/>
-              <w:sz w:val="15"/>
-              <w:szCs w:val="15"/>
-              <w:lang w:eastAsia="en-GB"/>
-              <w14:ligatures w14:val="none"/>
-            </w:rPr>
-            <m:t>x</m:t>
+            <m:t>=0 for x</m:t>
           </m:r>
           <m:r>
             <m:rPr>
@@ -9576,7 +9894,7 @@
     </w:p>
     <w:p>
       <w:pPr>
-        <w:spacing w:before="100" w:beforeAutospacing="1" w:after="100" w:afterAutospacing="1"/>
+        <w:spacing w:before="120"/>
         <w:rPr>
           <w:rFonts w:ascii="Times New Roman" w:eastAsia="Times New Roman" w:hAnsi="Times New Roman" w:cs="Times New Roman"/>
           <w:kern w:val="0"/>
@@ -9749,7 +10067,7 @@
     </w:p>
     <w:p>
       <w:pPr>
-        <w:spacing w:before="100" w:beforeAutospacing="1" w:after="100" w:afterAutospacing="1"/>
+        <w:spacing w:before="120"/>
         <w:rPr>
           <w:rFonts w:ascii="Times New Roman" w:eastAsia="Times New Roman" w:hAnsi="Times New Roman" w:cs="Times New Roman"/>
           <w:kern w:val="0"/>
@@ -9991,7 +10309,7 @@
     </w:p>
     <w:p>
       <w:pPr>
-        <w:spacing w:before="100" w:beforeAutospacing="1" w:after="100" w:afterAutospacing="1"/>
+        <w:spacing w:before="120"/>
         <w:rPr>
           <w:rFonts w:ascii="Times New Roman" w:eastAsia="Times New Roman" w:hAnsi="Times New Roman" w:cs="Times New Roman"/>
           <w:kern w:val="0"/>
@@ -10015,7 +10333,7 @@
     </w:p>
     <w:p>
       <w:pPr>
-        <w:spacing w:before="100" w:beforeAutospacing="1" w:after="100" w:afterAutospacing="1"/>
+        <w:spacing w:before="120"/>
         <w:rPr>
           <w:rFonts w:ascii="Times New Roman" w:eastAsia="Times New Roman" w:hAnsi="Times New Roman" w:cs="Times New Roman"/>
           <w:kern w:val="0"/>
@@ -10185,7 +10503,7 @@
     </w:p>
     <w:p>
       <w:pPr>
-        <w:spacing w:before="100" w:beforeAutospacing="1" w:after="100" w:afterAutospacing="1"/>
+        <w:spacing w:before="120"/>
         <w:rPr>
           <w:rFonts w:ascii="Times New Roman" w:eastAsia="Times New Roman" w:hAnsi="Times New Roman" w:cs="Times New Roman"/>
           <w:kern w:val="0"/>
@@ -10293,7 +10611,7 @@
     </w:p>
     <w:p>
       <w:pPr>
-        <w:spacing w:before="100" w:beforeAutospacing="1" w:after="100" w:afterAutospacing="1"/>
+        <w:spacing w:before="120"/>
         <w:rPr>
           <w:rFonts w:ascii="Times New Roman" w:eastAsia="Times New Roman" w:hAnsi="Times New Roman" w:cs="Times New Roman"/>
           <w:kern w:val="0"/>
@@ -10566,7 +10884,7 @@
     </w:p>
     <w:p>
       <w:pPr>
-        <w:spacing w:before="100" w:beforeAutospacing="1" w:after="100" w:afterAutospacing="1"/>
+        <w:spacing w:before="120"/>
         <w:outlineLvl w:val="1"/>
         <w:rPr>
           <w:rFonts w:ascii="Times New Roman" w:eastAsia="Times New Roman" w:hAnsi="Times New Roman" w:cs="Times New Roman"/>
@@ -10590,12 +10908,13 @@
           <w:lang w:eastAsia="en-GB"/>
           <w14:ligatures w14:val="none"/>
         </w:rPr>
+        <w:lastRenderedPageBreak/>
         <w:t>Cumulative distribution function</w:t>
       </w:r>
     </w:p>
     <w:p>
       <w:pPr>
-        <w:spacing w:before="100" w:beforeAutospacing="1" w:after="100" w:afterAutospacing="1"/>
+        <w:spacing w:before="120"/>
         <w:rPr>
           <w:rFonts w:ascii="Times New Roman" w:eastAsia="Times New Roman" w:hAnsi="Times New Roman" w:cs="Times New Roman"/>
           <w:kern w:val="0"/>
@@ -10619,7 +10938,7 @@
     </w:p>
     <w:p>
       <w:pPr>
-        <w:spacing w:before="100" w:beforeAutospacing="1" w:after="100" w:afterAutospacing="1"/>
+        <w:spacing w:before="120"/>
         <w:rPr>
           <w:rFonts w:ascii="Times New Roman" w:eastAsia="Times New Roman" w:hAnsi="Times New Roman" w:cs="Times New Roman"/>
           <w:kern w:val="0"/>
@@ -10739,7 +11058,7 @@
     </w:p>
     <w:p>
       <w:pPr>
-        <w:spacing w:before="100" w:beforeAutospacing="1" w:after="100" w:afterAutospacing="1"/>
+        <w:spacing w:before="120"/>
         <w:outlineLvl w:val="2"/>
         <w:rPr>
           <w:rFonts w:ascii="Times New Roman" w:eastAsia="Times New Roman" w:hAnsi="Times New Roman" w:cs="Times New Roman"/>
@@ -10768,7 +11087,7 @@
     </w:p>
     <w:p>
       <w:pPr>
-        <w:spacing w:before="100" w:beforeAutospacing="1" w:after="100" w:afterAutospacing="1"/>
+        <w:spacing w:before="120"/>
         <w:rPr>
           <w:rFonts w:ascii="Times New Roman" w:eastAsia="Times New Roman" w:hAnsi="Times New Roman" w:cs="Times New Roman"/>
           <w:kern w:val="0"/>
@@ -11041,7 +11360,7 @@
     </w:p>
     <w:p>
       <w:pPr>
-        <w:spacing w:before="100" w:beforeAutospacing="1" w:after="100" w:afterAutospacing="1"/>
+        <w:spacing w:before="120"/>
         <w:rPr>
           <w:rFonts w:ascii="Times New Roman" w:eastAsia="Times New Roman" w:hAnsi="Times New Roman" w:cs="Times New Roman"/>
           <w:kern w:val="0"/>
@@ -11225,7 +11544,7 @@
     </w:p>
     <w:p>
       <w:pPr>
-        <w:spacing w:before="100" w:beforeAutospacing="1" w:after="100" w:afterAutospacing="1"/>
+        <w:spacing w:before="120"/>
         <w:rPr>
           <w:rFonts w:ascii="Times New Roman" w:eastAsia="Times New Roman" w:hAnsi="Times New Roman" w:cs="Times New Roman"/>
           <w:kern w:val="0"/>
@@ -11244,7 +11563,6 @@
           <w:lang w:eastAsia="en-GB"/>
           <w14:ligatures w14:val="none"/>
         </w:rPr>
-        <w:lastRenderedPageBreak/>
         <w:t xml:space="preserve">a- is the largest </w:t>
       </w:r>
       <m:oMath>
@@ -11384,7 +11702,7 @@
     </w:p>
     <w:p>
       <w:pPr>
-        <w:spacing w:before="100" w:beforeAutospacing="1" w:after="100" w:afterAutospacing="1"/>
+        <w:spacing w:before="120"/>
         <w:outlineLvl w:val="2"/>
         <w:rPr>
           <w:rFonts w:ascii="Times New Roman" w:eastAsia="Times New Roman" w:hAnsi="Times New Roman" w:cs="Times New Roman"/>
@@ -11413,7 +11731,7 @@
     </w:p>
     <w:p>
       <w:pPr>
-        <w:spacing w:before="100" w:beforeAutospacing="1" w:after="100" w:afterAutospacing="1"/>
+        <w:spacing w:before="120"/>
         <w:rPr>
           <w:rFonts w:ascii="Times New Roman" w:eastAsia="Times New Roman" w:hAnsi="Times New Roman" w:cs="Times New Roman"/>
           <w:kern w:val="0"/>
@@ -11649,7 +11967,7 @@
     </w:p>
     <w:p>
       <w:pPr>
-        <w:spacing w:before="100" w:beforeAutospacing="1" w:after="100" w:afterAutospacing="1"/>
+        <w:spacing w:before="120"/>
         <w:rPr>
           <w:rFonts w:ascii="Times New Roman" w:eastAsia="Times New Roman" w:hAnsi="Times New Roman" w:cs="Times New Roman"/>
           <w:kern w:val="0"/>
@@ -11806,7 +12124,7 @@
     </w:p>
     <w:p>
       <w:pPr>
-        <w:spacing w:before="100" w:beforeAutospacing="1" w:after="100" w:afterAutospacing="1"/>
+        <w:spacing w:before="120"/>
         <w:rPr>
           <w:rFonts w:ascii="Times New Roman" w:eastAsia="Times New Roman" w:hAnsi="Times New Roman" w:cs="Times New Roman"/>
           <w:kern w:val="0"/>
@@ -12029,7 +12347,7 @@
     </w:p>
     <w:p>
       <w:pPr>
-        <w:spacing w:before="100" w:beforeAutospacing="1" w:after="100" w:afterAutospacing="1"/>
+        <w:spacing w:before="120"/>
         <w:outlineLvl w:val="1"/>
         <w:rPr>
           <w:rFonts w:ascii="Times New Roman" w:eastAsia="Times New Roman" w:hAnsi="Times New Roman" w:cs="Times New Roman"/>
@@ -12058,7 +12376,7 @@
     </w:p>
     <w:p>
       <w:pPr>
-        <w:spacing w:before="100" w:beforeAutospacing="1" w:after="100" w:afterAutospacing="1"/>
+        <w:spacing w:before="120"/>
         <w:rPr>
           <w:rFonts w:ascii="Times New Roman" w:eastAsia="Times New Roman" w:hAnsi="Times New Roman" w:cs="Times New Roman"/>
           <w:kern w:val="0"/>
@@ -12082,7 +12400,7 @@
     </w:p>
     <w:p>
       <w:pPr>
-        <w:spacing w:before="100" w:beforeAutospacing="1" w:after="100" w:afterAutospacing="1"/>
+        <w:spacing w:before="120"/>
         <w:rPr>
           <w:rFonts w:ascii="Times New Roman" w:eastAsia="Times New Roman" w:hAnsi="Times New Roman" w:cs="Times New Roman"/>
           <w:kern w:val="0"/>
@@ -12475,7 +12793,7 @@
     </w:p>
     <w:p>
       <w:pPr>
-        <w:spacing w:before="100" w:beforeAutospacing="1" w:after="100" w:afterAutospacing="1"/>
+        <w:spacing w:before="120"/>
         <w:rPr>
           <w:rFonts w:ascii="Times New Roman" w:eastAsia="Times New Roman" w:hAnsi="Times New Roman" w:cs="Times New Roman"/>
           <w:kern w:val="0"/>
@@ -12731,7 +13049,7 @@
     </w:p>
     <w:p>
       <w:pPr>
-        <w:spacing w:before="100" w:beforeAutospacing="1" w:after="100" w:afterAutospacing="1"/>
+        <w:spacing w:before="120"/>
         <w:rPr>
           <w:rFonts w:ascii="Times New Roman" w:eastAsia="Times New Roman" w:hAnsi="Times New Roman" w:cs="Times New Roman"/>
           <w:kern w:val="0"/>
@@ -12755,7 +13073,7 @@
     </w:p>
     <w:p>
       <w:pPr>
-        <w:spacing w:before="100" w:beforeAutospacing="1" w:after="100" w:afterAutospacing="1"/>
+        <w:spacing w:before="120"/>
         <w:rPr>
           <w:rFonts w:ascii="Times New Roman" w:eastAsia="Times New Roman" w:hAnsi="Times New Roman" w:cs="Times New Roman"/>
           <w:kern w:val="0"/>
@@ -12861,7 +13179,7 @@
     </w:p>
     <w:p>
       <w:pPr>
-        <w:spacing w:before="100" w:beforeAutospacing="1" w:after="100" w:afterAutospacing="1"/>
+        <w:spacing w:before="120"/>
         <w:rPr>
           <w:rFonts w:ascii="Times New Roman" w:eastAsia="Times New Roman" w:hAnsi="Times New Roman" w:cs="Times New Roman"/>
           <w:kern w:val="0"/>
@@ -12995,7 +13313,7 @@
     </w:p>
     <w:p>
       <w:pPr>
-        <w:spacing w:before="100" w:beforeAutospacing="1" w:after="100" w:afterAutospacing="1"/>
+        <w:spacing w:before="120"/>
         <w:outlineLvl w:val="1"/>
         <w:rPr>
           <w:rFonts w:ascii="Times New Roman" w:eastAsia="Times New Roman" w:hAnsi="Times New Roman" w:cs="Times New Roman"/>
@@ -13024,7 +13342,7 @@
     </w:p>
     <w:p>
       <w:pPr>
-        <w:spacing w:before="100" w:beforeAutospacing="1" w:after="100" w:afterAutospacing="1"/>
+        <w:spacing w:before="120"/>
         <w:rPr>
           <w:rFonts w:ascii="Times New Roman" w:eastAsia="Times New Roman" w:hAnsi="Times New Roman" w:cs="Times New Roman"/>
           <w:kern w:val="0"/>
@@ -13547,29 +13865,7 @@
               <w:lang w:eastAsia="en-GB"/>
               <w14:ligatures w14:val="none"/>
             </w:rPr>
-            <m:t> </m:t>
-          </m:r>
-          <m:r>
-            <w:rPr>
-              <w:rFonts w:ascii="Cambria Math" w:eastAsia="Times New Roman" w:hAnsi="Cambria Math" w:cs="Times New Roman"/>
-              <w:kern w:val="0"/>
-              <w:sz w:val="15"/>
-              <w:szCs w:val="15"/>
-              <w:lang w:eastAsia="en-GB"/>
-              <w14:ligatures w14:val="none"/>
-            </w:rPr>
-            <m:t>o</m:t>
-          </m:r>
-          <m:r>
-            <w:rPr>
-              <w:rFonts w:ascii="Cambria Math" w:eastAsia="Times New Roman" w:hAnsi="Cambria Math" w:cs="Times New Roman"/>
-              <w:kern w:val="0"/>
-              <w:sz w:val="15"/>
-              <w:szCs w:val="15"/>
-              <w:lang w:eastAsia="en-GB"/>
-              <w14:ligatures w14:val="none"/>
-            </w:rPr>
-            <m:t>r </m:t>
+            <m:t> or </m:t>
           </m:r>
           <m:nary>
             <m:naryPr>
@@ -13809,7 +14105,7 @@
     </w:p>
     <w:p>
       <w:pPr>
-        <w:spacing w:before="100" w:beforeAutospacing="1" w:after="100" w:afterAutospacing="1"/>
+        <w:spacing w:before="120"/>
         <w:rPr>
           <w:rFonts w:ascii="Times New Roman" w:eastAsia="Times New Roman" w:hAnsi="Times New Roman" w:cs="Times New Roman"/>
           <w:kern w:val="0"/>
@@ -14185,20 +14481,317 @@
     </w:p>
     <w:p>
       <w:pPr>
-        <w:spacing w:before="100" w:beforeAutospacing="1" w:after="100" w:afterAutospacing="1"/>
-        <w:rPr>
-          <w:rFonts w:ascii="Times New Roman" w:eastAsia="Times New Roman" w:hAnsi="Times New Roman" w:cs="Times New Roman"/>
-          <w:kern w:val="0"/>
+        <w:pStyle w:val="NormalWeb"/>
+        <w:spacing w:before="120" w:beforeAutospacing="0" w:after="0" w:afterAutospacing="0"/>
+        <w:rPr>
           <w:sz w:val="15"/>
           <w:szCs w:val="15"/>
-          <w:lang w:eastAsia="en-GB"/>
-          <w14:ligatures w14:val="none"/>
         </w:rPr>
       </w:pPr>
+      <m:oMathPara>
+        <m:oMath>
+          <m:r>
+            <w:rPr>
+              <w:rFonts w:ascii="Cambria Math" w:hAnsi="Cambria Math"/>
+              <w:sz w:val="15"/>
+              <w:szCs w:val="15"/>
+            </w:rPr>
+            <m:t>V</m:t>
+          </m:r>
+          <m:d>
+            <m:dPr>
+              <m:ctrlPr>
+                <w:rPr>
+                  <w:rFonts w:ascii="Cambria Math" w:hAnsi="Cambria Math"/>
+                  <w:i/>
+                  <w:sz w:val="15"/>
+                  <w:szCs w:val="15"/>
+                </w:rPr>
+              </m:ctrlPr>
+            </m:dPr>
+            <m:e>
+              <m:r>
+                <w:rPr>
+                  <w:rFonts w:ascii="Cambria Math" w:hAnsi="Cambria Math"/>
+                  <w:sz w:val="15"/>
+                  <w:szCs w:val="15"/>
+                </w:rPr>
+                <m:t>X</m:t>
+              </m:r>
+            </m:e>
+          </m:d>
+          <m:r>
+            <w:rPr>
+              <w:rFonts w:ascii="Cambria Math" w:hAnsi="Cambria Math"/>
+              <w:sz w:val="15"/>
+              <w:szCs w:val="15"/>
+            </w:rPr>
+            <m:t>=E</m:t>
+          </m:r>
+          <m:d>
+            <m:dPr>
+              <m:ctrlPr>
+                <w:rPr>
+                  <w:rFonts w:ascii="Cambria Math" w:hAnsi="Cambria Math"/>
+                  <w:i/>
+                  <w:sz w:val="15"/>
+                  <w:szCs w:val="15"/>
+                </w:rPr>
+              </m:ctrlPr>
+            </m:dPr>
+            <m:e>
+              <m:sSup>
+                <m:sSupPr>
+                  <m:ctrlPr>
+                    <w:rPr>
+                      <w:rFonts w:ascii="Cambria Math" w:hAnsi="Cambria Math"/>
+                      <w:i/>
+                      <w:sz w:val="15"/>
+                      <w:szCs w:val="15"/>
+                    </w:rPr>
+                  </m:ctrlPr>
+                </m:sSupPr>
+                <m:e>
+                  <m:r>
+                    <w:rPr>
+                      <w:rFonts w:ascii="Cambria Math" w:hAnsi="Cambria Math"/>
+                      <w:sz w:val="15"/>
+                      <w:szCs w:val="15"/>
+                    </w:rPr>
+                    <m:t>X</m:t>
+                  </m:r>
+                </m:e>
+                <m:sup>
+                  <m:r>
+                    <w:rPr>
+                      <w:rFonts w:ascii="Cambria Math" w:hAnsi="Cambria Math"/>
+                      <w:sz w:val="15"/>
+                      <w:szCs w:val="15"/>
+                    </w:rPr>
+                    <m:t>2</m:t>
+                  </m:r>
+                </m:sup>
+              </m:sSup>
+            </m:e>
+          </m:d>
+          <m:r>
+            <w:rPr>
+              <w:rFonts w:ascii="Cambria Math" w:hAnsi="Cambria Math"/>
+              <w:sz w:val="15"/>
+              <w:szCs w:val="15"/>
+            </w:rPr>
+            <m:t>-</m:t>
+          </m:r>
+          <m:sSup>
+            <m:sSupPr>
+              <m:ctrlPr>
+                <w:rPr>
+                  <w:rFonts w:ascii="Cambria Math" w:hAnsi="Cambria Math"/>
+                  <w:i/>
+                  <w:sz w:val="15"/>
+                  <w:szCs w:val="15"/>
+                </w:rPr>
+              </m:ctrlPr>
+            </m:sSupPr>
+            <m:e>
+              <m:d>
+                <m:dPr>
+                  <m:begChr m:val="["/>
+                  <m:endChr m:val="]"/>
+                  <m:ctrlPr>
+                    <w:rPr>
+                      <w:rFonts w:ascii="Cambria Math" w:hAnsi="Cambria Math"/>
+                      <w:i/>
+                      <w:sz w:val="15"/>
+                      <w:szCs w:val="15"/>
+                    </w:rPr>
+                  </m:ctrlPr>
+                </m:dPr>
+                <m:e>
+                  <m:r>
+                    <w:rPr>
+                      <w:rFonts w:ascii="Cambria Math" w:hAnsi="Cambria Math"/>
+                      <w:sz w:val="15"/>
+                      <w:szCs w:val="15"/>
+                    </w:rPr>
+                    <m:t>E</m:t>
+                  </m:r>
+                  <m:d>
+                    <m:dPr>
+                      <m:ctrlPr>
+                        <w:rPr>
+                          <w:rFonts w:ascii="Cambria Math" w:hAnsi="Cambria Math"/>
+                          <w:i/>
+                          <w:sz w:val="15"/>
+                          <w:szCs w:val="15"/>
+                        </w:rPr>
+                      </m:ctrlPr>
+                    </m:dPr>
+                    <m:e>
+                      <m:r>
+                        <w:rPr>
+                          <w:rFonts w:ascii="Cambria Math" w:hAnsi="Cambria Math"/>
+                          <w:sz w:val="15"/>
+                          <w:szCs w:val="15"/>
+                        </w:rPr>
+                        <m:t>X</m:t>
+                      </m:r>
+                    </m:e>
+                  </m:d>
+                </m:e>
+              </m:d>
+            </m:e>
+            <m:sup>
+              <m:r>
+                <w:rPr>
+                  <w:rFonts w:ascii="Cambria Math" w:hAnsi="Cambria Math"/>
+                  <w:sz w:val="15"/>
+                  <w:szCs w:val="15"/>
+                </w:rPr>
+                <m:t>2</m:t>
+              </m:r>
+            </m:sup>
+          </m:sSup>
+        </m:oMath>
+      </m:oMathPara>
     </w:p>
     <w:p>
       <w:pPr>
-        <w:spacing w:before="100" w:beforeAutospacing="1" w:after="100" w:afterAutospacing="1"/>
+        <w:pStyle w:val="NormalWeb"/>
+        <w:spacing w:before="120" w:beforeAutospacing="0" w:after="0" w:afterAutospacing="0"/>
+        <w:rPr>
+          <w:sz w:val="15"/>
+          <w:szCs w:val="15"/>
+        </w:rPr>
+      </w:pPr>
+      <m:oMathPara>
+        <m:oMath>
+          <m:r>
+            <w:rPr>
+              <w:rFonts w:ascii="Cambria Math" w:hAnsi="Cambria Math"/>
+              <w:sz w:val="15"/>
+              <w:szCs w:val="15"/>
+            </w:rPr>
+            <m:t>V</m:t>
+          </m:r>
+          <m:d>
+            <m:dPr>
+              <m:ctrlPr>
+                <w:rPr>
+                  <w:rFonts w:ascii="Cambria Math" w:hAnsi="Cambria Math"/>
+                  <w:i/>
+                  <w:sz w:val="15"/>
+                  <w:szCs w:val="15"/>
+                </w:rPr>
+              </m:ctrlPr>
+            </m:dPr>
+            <m:e>
+              <m:r>
+                <w:rPr>
+                  <w:rFonts w:ascii="Cambria Math" w:hAnsi="Cambria Math"/>
+                  <w:sz w:val="15"/>
+                  <w:szCs w:val="15"/>
+                </w:rPr>
+                <m:t>X+Y</m:t>
+              </m:r>
+            </m:e>
+          </m:d>
+          <m:r>
+            <w:rPr>
+              <w:rFonts w:ascii="Cambria Math" w:hAnsi="Cambria Math"/>
+              <w:sz w:val="15"/>
+              <w:szCs w:val="15"/>
+            </w:rPr>
+            <m:t>=V</m:t>
+          </m:r>
+          <m:d>
+            <m:dPr>
+              <m:ctrlPr>
+                <w:rPr>
+                  <w:rFonts w:ascii="Cambria Math" w:hAnsi="Cambria Math"/>
+                  <w:i/>
+                  <w:sz w:val="15"/>
+                  <w:szCs w:val="15"/>
+                </w:rPr>
+              </m:ctrlPr>
+            </m:dPr>
+            <m:e>
+              <m:r>
+                <w:rPr>
+                  <w:rFonts w:ascii="Cambria Math" w:hAnsi="Cambria Math"/>
+                  <w:sz w:val="15"/>
+                  <w:szCs w:val="15"/>
+                </w:rPr>
+                <m:t>X</m:t>
+              </m:r>
+            </m:e>
+          </m:d>
+          <m:r>
+            <w:rPr>
+              <w:rFonts w:ascii="Cambria Math" w:hAnsi="Cambria Math"/>
+              <w:sz w:val="15"/>
+              <w:szCs w:val="15"/>
+            </w:rPr>
+            <m:t>+V</m:t>
+          </m:r>
+          <m:d>
+            <m:dPr>
+              <m:ctrlPr>
+                <w:rPr>
+                  <w:rFonts w:ascii="Cambria Math" w:hAnsi="Cambria Math"/>
+                  <w:i/>
+                  <w:sz w:val="15"/>
+                  <w:szCs w:val="15"/>
+                </w:rPr>
+              </m:ctrlPr>
+            </m:dPr>
+            <m:e>
+              <m:r>
+                <w:rPr>
+                  <w:rFonts w:ascii="Cambria Math" w:hAnsi="Cambria Math"/>
+                  <w:sz w:val="15"/>
+                  <w:szCs w:val="15"/>
+                </w:rPr>
+                <m:t>Y</m:t>
+              </m:r>
+            </m:e>
+          </m:d>
+          <m:r>
+            <w:rPr>
+              <w:rFonts w:ascii="Cambria Math" w:hAnsi="Cambria Math"/>
+              <w:sz w:val="15"/>
+              <w:szCs w:val="15"/>
+            </w:rPr>
+            <m:t>+2cov</m:t>
+          </m:r>
+          <m:d>
+            <m:dPr>
+              <m:ctrlPr>
+                <w:rPr>
+                  <w:rFonts w:ascii="Cambria Math" w:hAnsi="Cambria Math"/>
+                  <w:i/>
+                  <w:sz w:val="15"/>
+                  <w:szCs w:val="15"/>
+                </w:rPr>
+              </m:ctrlPr>
+            </m:dPr>
+            <m:e>
+              <m:r>
+                <w:rPr>
+                  <w:rFonts w:ascii="Cambria Math" w:hAnsi="Cambria Math"/>
+                  <w:sz w:val="15"/>
+                  <w:szCs w:val="15"/>
+                </w:rPr>
+                <m:t>X,Y</m:t>
+              </m:r>
+            </m:e>
+          </m:d>
+        </m:oMath>
+      </m:oMathPara>
+    </w:p>
+    <w:p>
+      <w:pPr>
+        <w:spacing w:before="120"/>
         <w:outlineLvl w:val="0"/>
         <w:rPr>
           <w:rFonts w:ascii="Times New Roman" w:eastAsia="Times New Roman" w:hAnsi="Times New Roman" w:cs="Times New Roman"/>
@@ -14225,7 +14818,7 @@
     </w:p>
     <w:p>
       <w:pPr>
-        <w:spacing w:before="100" w:beforeAutospacing="1" w:after="100" w:afterAutospacing="1"/>
+        <w:spacing w:before="120"/>
         <w:rPr>
           <w:rFonts w:ascii="Times New Roman" w:eastAsia="Times New Roman" w:hAnsi="Times New Roman" w:cs="Times New Roman"/>
           <w:kern w:val="0"/>
@@ -14345,7 +14938,7 @@
     </w:p>
     <w:p>
       <w:pPr>
-        <w:spacing w:before="100" w:beforeAutospacing="1" w:after="100" w:afterAutospacing="1"/>
+        <w:spacing w:before="120"/>
         <w:rPr>
           <w:rFonts w:ascii="Times New Roman" w:eastAsia="Times New Roman" w:hAnsi="Times New Roman" w:cs="Times New Roman"/>
           <w:kern w:val="0"/>
@@ -14369,7 +14962,7 @@
     </w:p>
     <w:p>
       <w:pPr>
-        <w:spacing w:before="100" w:beforeAutospacing="1" w:after="100" w:afterAutospacing="1"/>
+        <w:spacing w:before="120"/>
         <w:rPr>
           <w:rFonts w:ascii="Times New Roman" w:eastAsia="Times New Roman" w:hAnsi="Times New Roman" w:cs="Times New Roman"/>
           <w:kern w:val="0"/>
@@ -14388,23 +14981,12 @@
           <w:lang w:eastAsia="en-GB"/>
           <w14:ligatures w14:val="none"/>
         </w:rPr>
-        <w:t xml:space="preserve">A statistical experiment is any procedure that produces data or observations. The sample space, denoted by S, is the set of all possible outcomes of a statistical experiment. The sample space depends on the problem of interest! A sample point is an outcome </w:t>
-      </w:r>
-      <w:r>
-        <w:rPr>
-          <w:rFonts w:ascii="Times New Roman" w:eastAsia="Times New Roman" w:hAnsi="Times New Roman" w:cs="Times New Roman"/>
-          <w:kern w:val="0"/>
-          <w:sz w:val="15"/>
-          <w:szCs w:val="15"/>
-          <w:lang w:eastAsia="en-GB"/>
-          <w14:ligatures w14:val="none"/>
-        </w:rPr>
-        <w:t>(element) in the sample space. An event is a subset of the sample space.</w:t>
+        <w:t>A statistical experiment is any procedure that produces data or observations. The sample space, denoted by S, is the set of all possible outcomes of a statistical experiment. The sample space depends on the problem of interest! A sample point is an outcome (element) in the sample space. An event is a subset of the sample space.</w:t>
       </w:r>
     </w:p>
     <w:p>
       <w:pPr>
-        <w:spacing w:before="100" w:beforeAutospacing="1" w:after="100" w:afterAutospacing="1"/>
+        <w:spacing w:before="120"/>
         <w:rPr>
           <w:rFonts w:ascii="Times New Roman" w:eastAsia="Times New Roman" w:hAnsi="Times New Roman" w:cs="Times New Roman"/>
           <w:kern w:val="0"/>
@@ -14627,7 +15209,7 @@
     </w:p>
     <w:p>
       <w:pPr>
-        <w:spacing w:before="100" w:beforeAutospacing="1" w:after="100" w:afterAutospacing="1"/>
+        <w:spacing w:before="120"/>
         <w:rPr>
           <w:rFonts w:ascii="Times New Roman" w:eastAsia="Times New Roman" w:hAnsi="Times New Roman" w:cs="Times New Roman"/>
           <w:kern w:val="0"/>
@@ -14651,7 +15233,7 @@
     </w:p>
     <w:p>
       <w:pPr>
-        <w:spacing w:before="100" w:beforeAutospacing="1" w:after="100" w:afterAutospacing="1"/>
+        <w:spacing w:before="120"/>
         <w:rPr>
           <w:rFonts w:ascii="Times New Roman" w:eastAsia="Times New Roman" w:hAnsi="Times New Roman" w:cs="Times New Roman"/>
           <w:kern w:val="0"/>
@@ -14823,7 +15405,7 @@
     </w:p>
     <w:p>
       <w:pPr>
-        <w:spacing w:before="100" w:beforeAutospacing="1" w:after="100" w:afterAutospacing="1"/>
+        <w:spacing w:before="120"/>
         <w:rPr>
           <w:rFonts w:ascii="Times New Roman" w:eastAsia="Times New Roman" w:hAnsi="Times New Roman" w:cs="Times New Roman"/>
           <w:kern w:val="0"/>
@@ -14847,7 +15429,7 @@
     </w:p>
     <w:p>
       <w:pPr>
-        <w:spacing w:before="100" w:beforeAutospacing="1" w:after="100" w:afterAutospacing="1"/>
+        <w:spacing w:before="120"/>
         <w:rPr>
           <w:rFonts w:ascii="Times New Roman" w:eastAsia="Times New Roman" w:hAnsi="Times New Roman" w:cs="Times New Roman"/>
           <w:kern w:val="0"/>
@@ -15097,7 +15679,7 @@
     </w:p>
     <w:p>
       <w:pPr>
-        <w:spacing w:before="100" w:beforeAutospacing="1" w:after="100" w:afterAutospacing="1"/>
+        <w:spacing w:before="120"/>
         <w:outlineLvl w:val="2"/>
         <w:rPr>
           <w:rFonts w:ascii="Times New Roman" w:eastAsia="Times New Roman" w:hAnsi="Times New Roman" w:cs="Times New Roman"/>
@@ -15126,7 +15708,7 @@
     </w:p>
     <w:p>
       <w:pPr>
-        <w:spacing w:before="100" w:beforeAutospacing="1" w:after="100" w:afterAutospacing="1"/>
+        <w:spacing w:before="120"/>
         <w:rPr>
           <w:rFonts w:ascii="Times New Roman" w:eastAsia="Times New Roman" w:hAnsi="Times New Roman" w:cs="Times New Roman"/>
           <w:kern w:val="0"/>
@@ -15150,7 +15732,7 @@
     </w:p>
     <w:p>
       <w:pPr>
-        <w:spacing w:before="100" w:beforeAutospacing="1" w:after="100" w:afterAutospacing="1"/>
+        <w:spacing w:before="120"/>
         <w:rPr>
           <w:rFonts w:ascii="Times New Roman" w:eastAsia="Times New Roman" w:hAnsi="Times New Roman" w:cs="Times New Roman"/>
           <w:kern w:val="0"/>
@@ -15309,7 +15891,7 @@
     </w:p>
     <w:p>
       <w:pPr>
-        <w:spacing w:before="100" w:beforeAutospacing="1" w:after="100" w:afterAutospacing="1"/>
+        <w:spacing w:before="120"/>
         <w:rPr>
           <w:rFonts w:ascii="Times New Roman" w:eastAsia="Times New Roman" w:hAnsi="Times New Roman" w:cs="Times New Roman"/>
           <w:kern w:val="0"/>
@@ -15417,7 +15999,7 @@
     </w:p>
     <w:p>
       <w:pPr>
-        <w:spacing w:before="100" w:beforeAutospacing="1" w:after="100" w:afterAutospacing="1"/>
+        <w:spacing w:before="120"/>
         <w:outlineLvl w:val="2"/>
         <w:rPr>
           <w:rFonts w:ascii="Times New Roman" w:eastAsia="Times New Roman" w:hAnsi="Times New Roman" w:cs="Times New Roman"/>
@@ -15446,7 +16028,7 @@
     </w:p>
     <w:p>
       <w:pPr>
-        <w:spacing w:before="100" w:beforeAutospacing="1" w:after="100" w:afterAutospacing="1"/>
+        <w:spacing w:before="120"/>
         <w:rPr>
           <w:rFonts w:ascii="Times New Roman" w:eastAsia="Times New Roman" w:hAnsi="Times New Roman" w:cs="Times New Roman"/>
           <w:kern w:val="0"/>
@@ -15931,7 +16513,7 @@
     </w:p>
     <w:p>
       <w:pPr>
-        <w:spacing w:before="100" w:beforeAutospacing="1" w:after="100" w:afterAutospacing="1"/>
+        <w:spacing w:before="120"/>
         <w:rPr>
           <w:rFonts w:ascii="Times New Roman" w:eastAsia="Times New Roman" w:hAnsi="Times New Roman" w:cs="Times New Roman"/>
           <w:kern w:val="0"/>
@@ -16435,7 +17017,7 @@
     </w:p>
     <w:p>
       <w:pPr>
-        <w:spacing w:before="100" w:beforeAutospacing="1" w:after="100" w:afterAutospacing="1"/>
+        <w:spacing w:before="120"/>
         <w:outlineLvl w:val="2"/>
         <w:rPr>
           <w:rFonts w:ascii="Times New Roman" w:eastAsia="Times New Roman" w:hAnsi="Times New Roman" w:cs="Times New Roman"/>
@@ -16464,7 +17046,7 @@
     </w:p>
     <w:p>
       <w:pPr>
-        <w:spacing w:before="100" w:beforeAutospacing="1" w:after="100" w:afterAutospacing="1"/>
+        <w:spacing w:before="120"/>
         <w:rPr>
           <w:rFonts w:ascii="Times New Roman" w:eastAsia="Times New Roman" w:hAnsi="Times New Roman" w:cs="Times New Roman"/>
           <w:kern w:val="0"/>
@@ -16488,7 +17070,7 @@
     </w:p>
     <w:p>
       <w:pPr>
-        <w:spacing w:before="100" w:beforeAutospacing="1" w:after="100" w:afterAutospacing="1"/>
+        <w:spacing w:before="120"/>
         <w:rPr>
           <w:rFonts w:ascii="Times New Roman" w:eastAsia="Times New Roman" w:hAnsi="Times New Roman" w:cs="Times New Roman"/>
           <w:kern w:val="0"/>
@@ -17016,7 +17598,7 @@
     </w:p>
     <w:p>
       <w:pPr>
-        <w:spacing w:before="100" w:beforeAutospacing="1" w:after="100" w:afterAutospacing="1"/>
+        <w:spacing w:before="120"/>
         <w:rPr>
           <w:rFonts w:ascii="Times New Roman" w:eastAsia="Times New Roman" w:hAnsi="Times New Roman" w:cs="Times New Roman"/>
           <w:kern w:val="0"/>
@@ -17040,7 +17622,7 @@
     </w:p>
     <w:p>
       <w:pPr>
-        <w:spacing w:before="100" w:beforeAutospacing="1" w:after="100" w:afterAutospacing="1"/>
+        <w:spacing w:before="120"/>
         <w:rPr>
           <w:rFonts w:ascii="Times New Roman" w:eastAsia="Times New Roman" w:hAnsi="Times New Roman" w:cs="Times New Roman"/>
           <w:kern w:val="0"/>
@@ -17249,6 +17831,23 @@
               </m:r>
             </m:e>
           </m:d>
+        </m:oMath>
+      </m:oMathPara>
+    </w:p>
+    <w:p>
+      <w:pPr>
+        <w:spacing w:before="120"/>
+        <w:rPr>
+          <w:rFonts w:ascii="Times New Roman" w:eastAsia="Times New Roman" w:hAnsi="Times New Roman" w:cs="Times New Roman"/>
+          <w:kern w:val="0"/>
+          <w:sz w:val="15"/>
+          <w:szCs w:val="15"/>
+          <w:lang w:eastAsia="en-GB"/>
+          <w14:ligatures w14:val="none"/>
+        </w:rPr>
+      </w:pPr>
+      <m:oMathPara>
+        <m:oMath>
           <m:r>
             <w:rPr>
               <w:rFonts w:ascii="Cambria Math" w:eastAsia="Times New Roman" w:hAnsi="Cambria Math" w:cs="Times New Roman"/>
@@ -17549,7 +18148,7 @@
     <w:sectPr>
       <w:pgSz w:w="11906" w:h="16838"/>
       <w:pgMar w:top="1440" w:right="1440" w:bottom="1440" w:left="1440" w:header="708" w:footer="708" w:gutter="0"/>
-      <w:cols w:num="3" w:sep="1" w:space="284"/>
+      <w:cols w:num="2" w:sep="1" w:space="284"/>
       <w:docGrid w:linePitch="360"/>
     </w:sectPr>
   </w:body>
@@ -18598,7 +19197,6 @@
     <w:name w:val="Normal (Web)"/>
     <w:basedOn w:val="Normal"/>
     <w:uiPriority w:val="99"/>
-    <w:semiHidden/>
     <w:unhideWhenUsed/>
     <w:rsid w:val="00040FAD"/>
     <w:pPr>

</xml_diff>

<commit_message>
Add f(x-) condition for cdf
</commit_message>
<xml_diff>
--- a/ST2334 Midterm Cheatsheet/ST2334 Midterm Cheatsheet (TarinPairor).docx
+++ b/ST2334 Midterm Cheatsheet/ST2334 Midterm Cheatsheet (TarinPairor).docx
@@ -11059,6 +11059,97 @@
     <w:p>
       <w:pPr>
         <w:spacing w:before="120"/>
+        <w:rPr>
+          <w:rFonts w:ascii="Times New Roman" w:eastAsia="Times New Roman" w:hAnsi="Times New Roman" w:cs="Times New Roman"/>
+          <w:kern w:val="0"/>
+          <w:sz w:val="2"/>
+          <w:szCs w:val="2"/>
+          <w:lang w:eastAsia="en-GB"/>
+          <w14:ligatures w14:val="none"/>
+        </w:rPr>
+      </w:pPr>
+      <m:oMathPara>
+        <m:oMath>
+          <m:r>
+            <w:rPr>
+              <w:rStyle w:val="notion-text-equation-token"/>
+              <w:rFonts w:ascii="Cambria Math" w:hAnsi="Cambria Math"/>
+              <w:sz w:val="13"/>
+              <w:szCs w:val="16"/>
+            </w:rPr>
+            <m:t>F</m:t>
+          </m:r>
+          <m:d>
+            <m:dPr>
+              <m:ctrlPr>
+                <w:rPr>
+                  <w:rStyle w:val="notion-text-equation-token"/>
+                  <w:rFonts w:ascii="Cambria Math" w:hAnsi="Cambria Math"/>
+                  <w:i/>
+                  <w:sz w:val="13"/>
+                  <w:szCs w:val="16"/>
+                </w:rPr>
+              </m:ctrlPr>
+            </m:dPr>
+            <m:e>
+              <m:r>
+                <w:rPr>
+                  <w:rStyle w:val="notion-text-equation-token"/>
+                  <w:rFonts w:ascii="Cambria Math" w:hAnsi="Cambria Math"/>
+                  <w:sz w:val="13"/>
+                  <w:szCs w:val="16"/>
+                </w:rPr>
+                <m:t>x-</m:t>
+              </m:r>
+            </m:e>
+          </m:d>
+          <m:r>
+            <w:rPr>
+              <w:rStyle w:val="notion-text-equation-token"/>
+              <w:rFonts w:ascii="Cambria Math" w:hAnsi="Cambria Math"/>
+              <w:sz w:val="13"/>
+              <w:szCs w:val="16"/>
+            </w:rPr>
+            <m:t>=P</m:t>
+          </m:r>
+          <m:d>
+            <m:dPr>
+              <m:ctrlPr>
+                <w:rPr>
+                  <w:rStyle w:val="notion-text-equation-token"/>
+                  <w:rFonts w:ascii="Cambria Math" w:hAnsi="Cambria Math"/>
+                  <w:i/>
+                  <w:sz w:val="13"/>
+                  <w:szCs w:val="16"/>
+                </w:rPr>
+              </m:ctrlPr>
+            </m:dPr>
+            <m:e>
+              <m:r>
+                <w:rPr>
+                  <w:rStyle w:val="notion-text-equation-token"/>
+                  <w:rFonts w:ascii="Cambria Math" w:hAnsi="Cambria Math"/>
+                  <w:sz w:val="13"/>
+                  <w:szCs w:val="16"/>
+                </w:rPr>
+                <m:t>X&lt;x</m:t>
+              </m:r>
+            </m:e>
+          </m:d>
+          <m:r>
+            <w:rPr>
+              <w:rFonts w:ascii="Cambria Math" w:hAnsi="Cambria Math" w:cs="Arial"/>
+              <w:sz w:val="13"/>
+              <w:szCs w:val="16"/>
+            </w:rPr>
+            <m:t>​</m:t>
+          </m:r>
+        </m:oMath>
+      </m:oMathPara>
+    </w:p>
+    <w:p>
+      <w:pPr>
+        <w:spacing w:before="120"/>
         <w:outlineLvl w:val="2"/>
         <w:rPr>
           <w:rFonts w:ascii="Times New Roman" w:eastAsia="Times New Roman" w:hAnsi="Times New Roman" w:cs="Times New Roman"/>
@@ -11728,6 +11819,22 @@
         </w:rPr>
         <w:t>CDF of continuous random variable</w:t>
       </w:r>
+    </w:p>
+    <w:p>
+      <w:pPr>
+        <w:spacing w:before="120"/>
+        <w:outlineLvl w:val="2"/>
+        <w:rPr>
+          <w:rFonts w:ascii="Times New Roman" w:eastAsia="Times New Roman" w:hAnsi="Times New Roman" w:cs="Times New Roman"/>
+          <w:b/>
+          <w:bCs/>
+          <w:kern w:val="0"/>
+          <w:sz w:val="16"/>
+          <w:szCs w:val="16"/>
+          <w:lang w:eastAsia="en-GB"/>
+          <w14:ligatures w14:val="none"/>
+        </w:rPr>
+      </w:pPr>
     </w:p>
     <w:p>
       <w:pPr>
@@ -19247,6 +19354,11 @@
     <w:basedOn w:val="DefaultParagraphFont"/>
     <w:rsid w:val="00307001"/>
   </w:style>
+  <w:style w:type="character" w:customStyle="1" w:styleId="notion-text-equation-token">
+    <w:name w:val="notion-text-equation-token"/>
+    <w:basedOn w:val="DefaultParagraphFont"/>
+    <w:rsid w:val="00F72524"/>
+  </w:style>
 </w:styles>
 </file>
 

</xml_diff>

<commit_message>
Update conditional distribution eq
</commit_message>
<xml_diff>
--- a/ST2334 Midterm Cheatsheet/ST2334 Midterm Cheatsheet (TarinPairor).docx
+++ b/ST2334 Midterm Cheatsheet/ST2334 Midterm Cheatsheet (TarinPairor).docx
@@ -5415,11 +5415,18 @@
     </w:p>
     <w:p>
       <w:pPr>
-        <w:numPr>
-          <w:ilvl w:val="0"/>
-          <w:numId w:val="1"/>
-        </w:numPr>
         <w:spacing w:before="120"/>
+        <w:ind w:left="720"/>
+        <w:rPr>
+          <w:rFonts w:ascii="Times New Roman" w:eastAsia="Times New Roman" w:hAnsi="Times New Roman" w:cs="Times New Roman"/>
+          <w:kern w:val="0"/>
+          <w:sz w:val="8"/>
+          <w:szCs w:val="8"/>
+          <w:lang w:eastAsia="en-GB"/>
+          <w14:ligatures w14:val="none"/>
+        </w:rPr>
+      </w:pPr>
+      <w:r>
         <w:rPr>
           <w:rFonts w:ascii="Times New Roman" w:eastAsia="Times New Roman" w:hAnsi="Times New Roman" w:cs="Times New Roman"/>
           <w:kern w:val="0"/>
@@ -5428,7 +5435,8 @@
           <w:lang w:eastAsia="en-GB"/>
           <w14:ligatures w14:val="none"/>
         </w:rPr>
-      </w:pPr>
+        <w:t>Independence is connected with conditional distribution</w:t>
+      </w:r>
       <w:r>
         <w:rPr>
           <w:rFonts w:ascii="Times New Roman" w:eastAsia="Times New Roman" w:hAnsi="Times New Roman" w:cs="Times New Roman"/>
@@ -5438,8 +5446,219 @@
           <w:lang w:eastAsia="en-GB"/>
           <w14:ligatures w14:val="none"/>
         </w:rPr>
-        <w:t>Independence is connected with conditional distribution</w:t>
+        <w:t>:</w:t>
       </w:r>
+      <w:r>
+        <w:rPr>
+          <w:rFonts w:ascii="Times New Roman" w:eastAsia="Times New Roman" w:hAnsi="Times New Roman" w:cs="Times New Roman"/>
+          <w:kern w:val="0"/>
+          <w:sz w:val="15"/>
+          <w:szCs w:val="15"/>
+          <w:lang w:eastAsia="en-GB"/>
+          <w14:ligatures w14:val="none"/>
+        </w:rPr>
+        <w:br/>
+      </w:r>
+      <m:oMathPara>
+        <m:oMath>
+          <m:sSub>
+            <m:sSubPr>
+              <m:ctrlPr>
+                <w:rPr>
+                  <w:rFonts w:ascii="Cambria Math" w:hAnsi="Cambria Math" w:cs="Menlo"/>
+                  <w:i/>
+                  <w:sz w:val="15"/>
+                  <w:szCs w:val="15"/>
+                </w:rPr>
+              </m:ctrlPr>
+            </m:sSubPr>
+            <m:e>
+              <m:r>
+                <w:rPr>
+                  <w:rFonts w:ascii="Cambria Math" w:hAnsi="Cambria Math" w:cs="Menlo"/>
+                  <w:sz w:val="15"/>
+                  <w:szCs w:val="15"/>
+                </w:rPr>
+                <m:t>f</m:t>
+              </m:r>
+            </m:e>
+            <m:sub>
+              <m:r>
+                <w:rPr>
+                  <w:rFonts w:ascii="Cambria Math" w:hAnsi="Cambria Math" w:cs="Menlo"/>
+                  <w:sz w:val="15"/>
+                  <w:szCs w:val="15"/>
+                </w:rPr>
+                <m:t>X</m:t>
+              </m:r>
+            </m:sub>
+          </m:sSub>
+          <m:d>
+            <m:dPr>
+              <m:ctrlPr>
+                <w:rPr>
+                  <w:rFonts w:ascii="Cambria Math" w:hAnsi="Cambria Math" w:cs="Menlo"/>
+                  <w:i/>
+                  <w:sz w:val="15"/>
+                  <w:szCs w:val="15"/>
+                </w:rPr>
+              </m:ctrlPr>
+            </m:dPr>
+            <m:e>
+              <m:r>
+                <w:rPr>
+                  <w:rFonts w:ascii="Cambria Math" w:hAnsi="Cambria Math" w:cs="Menlo"/>
+                  <w:sz w:val="15"/>
+                  <w:szCs w:val="15"/>
+                </w:rPr>
+                <m:t>x</m:t>
+              </m:r>
+            </m:e>
+          </m:d>
+          <m:r>
+            <w:rPr>
+              <w:rFonts w:ascii="Cambria Math" w:hAnsi="Cambria Math" w:cs="Menlo"/>
+              <w:sz w:val="15"/>
+              <w:szCs w:val="15"/>
+            </w:rPr>
+            <m:t>&gt;0→</m:t>
+          </m:r>
+          <m:sSub>
+            <m:sSubPr>
+              <m:ctrlPr>
+                <w:rPr>
+                  <w:rFonts w:ascii="Cambria Math" w:eastAsia="Times New Roman" w:hAnsi="Cambria Math" w:cs="Times New Roman"/>
+                  <w:i/>
+                  <w:sz w:val="15"/>
+                  <w:szCs w:val="15"/>
+                </w:rPr>
+              </m:ctrlPr>
+            </m:sSubPr>
+            <m:e>
+              <m:r>
+                <w:rPr>
+                  <w:rFonts w:ascii="Cambria Math" w:eastAsia="Times New Roman" w:hAnsi="Cambria Math" w:cs="Times New Roman"/>
+                  <w:sz w:val="15"/>
+                  <w:szCs w:val="15"/>
+                </w:rPr>
+                <m:t>f</m:t>
+              </m:r>
+              <m:ctrlPr>
+                <w:rPr>
+                  <w:rFonts w:ascii="Cambria Math" w:hAnsi="Cambria Math" w:cs="Menlo"/>
+                  <w:i/>
+                  <w:sz w:val="15"/>
+                  <w:szCs w:val="15"/>
+                </w:rPr>
+              </m:ctrlPr>
+            </m:e>
+            <m:sub>
+              <m:r>
+                <w:rPr>
+                  <w:rFonts w:ascii="Cambria Math" w:hAnsi="Cambria Math" w:cs="Menlo"/>
+                  <w:sz w:val="15"/>
+                  <w:szCs w:val="15"/>
+                </w:rPr>
+                <m:t>X|Y</m:t>
+              </m:r>
+            </m:sub>
+          </m:sSub>
+          <m:d>
+            <m:dPr>
+              <m:ctrlPr>
+                <w:rPr>
+                  <w:rFonts w:ascii="Cambria Math" w:eastAsia="Times New Roman" w:hAnsi="Cambria Math" w:cs="Times New Roman"/>
+                  <w:i/>
+                  <w:sz w:val="15"/>
+                  <w:szCs w:val="15"/>
+                </w:rPr>
+              </m:ctrlPr>
+            </m:dPr>
+            <m:e>
+              <m:r>
+                <w:rPr>
+                  <w:rFonts w:ascii="Cambria Math" w:eastAsia="Times New Roman" w:hAnsi="Cambria Math" w:cs="Times New Roman"/>
+                  <w:sz w:val="15"/>
+                  <w:szCs w:val="15"/>
+                </w:rPr>
+                <m:t>y</m:t>
+              </m:r>
+            </m:e>
+            <m:e>
+              <m:r>
+                <w:rPr>
+                  <w:rFonts w:ascii="Cambria Math" w:eastAsia="Times New Roman" w:hAnsi="Cambria Math" w:cs="Times New Roman"/>
+                  <w:sz w:val="15"/>
+                  <w:szCs w:val="15"/>
+                </w:rPr>
+                <m:t>x</m:t>
+              </m:r>
+            </m:e>
+          </m:d>
+          <m:r>
+            <w:rPr>
+              <w:rFonts w:ascii="Cambria Math" w:eastAsia="Times New Roman" w:hAnsi="Cambria Math" w:cs="Times New Roman"/>
+              <w:sz w:val="15"/>
+              <w:szCs w:val="15"/>
+            </w:rPr>
+            <m:t> = </m:t>
+          </m:r>
+          <m:sSub>
+            <m:sSubPr>
+              <m:ctrlPr>
+                <w:rPr>
+                  <w:rFonts w:ascii="Cambria Math" w:eastAsia="Times New Roman" w:hAnsi="Cambria Math" w:cs="Times New Roman"/>
+                  <w:i/>
+                  <w:sz w:val="15"/>
+                  <w:szCs w:val="15"/>
+                </w:rPr>
+              </m:ctrlPr>
+            </m:sSubPr>
+            <m:e>
+              <m:r>
+                <w:rPr>
+                  <w:rFonts w:ascii="Cambria Math" w:eastAsia="Times New Roman" w:hAnsi="Cambria Math" w:cs="Times New Roman"/>
+                  <w:sz w:val="15"/>
+                  <w:szCs w:val="15"/>
+                </w:rPr>
+                <m:t>f</m:t>
+              </m:r>
+            </m:e>
+            <m:sub>
+              <m:r>
+                <w:rPr>
+                  <w:rFonts w:ascii="Cambria Math" w:eastAsia="Times New Roman" w:hAnsi="Cambria Math" w:cs="Times New Roman"/>
+                  <w:sz w:val="15"/>
+                  <w:szCs w:val="15"/>
+                </w:rPr>
+                <m:t>Y</m:t>
+              </m:r>
+            </m:sub>
+          </m:sSub>
+          <m:d>
+            <m:dPr>
+              <m:ctrlPr>
+                <w:rPr>
+                  <w:rFonts w:ascii="Cambria Math" w:eastAsia="Times New Roman" w:hAnsi="Cambria Math" w:cs="Times New Roman"/>
+                  <w:i/>
+                  <w:sz w:val="15"/>
+                  <w:szCs w:val="15"/>
+                </w:rPr>
+              </m:ctrlPr>
+            </m:dPr>
+            <m:e>
+              <m:r>
+                <w:rPr>
+                  <w:rFonts w:ascii="Cambria Math" w:eastAsia="Times New Roman" w:hAnsi="Cambria Math" w:cs="Times New Roman"/>
+                  <w:sz w:val="15"/>
+                  <w:szCs w:val="15"/>
+                </w:rPr>
+                <m:t>y</m:t>
+              </m:r>
+            </m:e>
+          </m:d>
+        </m:oMath>
+      </m:oMathPara>
     </w:p>
     <w:p>
       <w:pPr>

</xml_diff>